<commit_message>
index of sequence Dan DDT
</commit_message>
<xml_diff>
--- a/Documents/prj_scenario/Dan-Scenario.docx
+++ b/Documents/prj_scenario/Dan-Scenario.docx
@@ -1127,8 +1127,8 @@
         <w:tblLook w:val="04A0" w:firstRow="1" w:lastRow="0" w:firstColumn="1" w:lastColumn="0" w:noHBand="0" w:noVBand="1"/>
       </w:tblPr>
       <w:tblGrid>
-        <w:gridCol w:w="2034"/>
-        <w:gridCol w:w="6982"/>
+        <w:gridCol w:w="2035"/>
+        <w:gridCol w:w="6981"/>
       </w:tblGrid>
       <w:tr>
         <w:tc>
@@ -1915,30 +1915,6 @@
                 <w:lang w:val="vi-VN"/>
               </w:rPr>
               <w:t>trên bảng xem thử</w:t>
-            </w:r>
-          </w:p>
-          <w:p>
-            <w:pPr>
-              <w:pStyle w:val="ListParagraph"/>
-              <w:numPr>
-                <w:ilvl w:val="0"/>
-                <w:numId w:val="3"/>
-              </w:numPr>
-              <w:rPr>
-                <w:rFonts w:cs="Times New Roman"/>
-                <w:noProof/>
-                <w:szCs w:val="28"/>
-                <w:lang w:val="vi-VN"/>
-              </w:rPr>
-            </w:pPr>
-            <w:r>
-              <w:rPr>
-                <w:rFonts w:cs="Times New Roman"/>
-                <w:noProof/>
-                <w:szCs w:val="28"/>
-                <w:lang w:val="vi-VN"/>
-              </w:rPr>
-              <w:t>Hệ thống hiện thông báo xác nhận yêu cầu đổi template</w:t>
             </w:r>
           </w:p>
           <w:p>
@@ -4370,45 +4346,14 @@
                 <w:szCs w:val="28"/>
               </w:rPr>
             </w:pPr>
-            <w:proofErr w:type="spellStart"/>
-            <w:r>
-              <w:rPr>
-                <w:rFonts w:cs="Times New Roman"/>
-                <w:b/>
-                <w:sz w:val="28"/>
-                <w:szCs w:val="28"/>
-              </w:rPr>
-              <w:t>Tìm</w:t>
-            </w:r>
-            <w:proofErr w:type="spellEnd"/>
-            <w:r>
-              <w:rPr>
-                <w:rFonts w:cs="Times New Roman"/>
-                <w:b/>
-                <w:sz w:val="28"/>
-                <w:szCs w:val="28"/>
-              </w:rPr>
-              <w:t xml:space="preserve"> </w:t>
-            </w:r>
-            <w:proofErr w:type="spellStart"/>
-            <w:r>
-              <w:rPr>
-                <w:rFonts w:cs="Times New Roman"/>
-                <w:b/>
-                <w:sz w:val="28"/>
-                <w:szCs w:val="28"/>
-              </w:rPr>
-              <w:t>kiếm</w:t>
-            </w:r>
-            <w:proofErr w:type="spellEnd"/>
-            <w:r>
-              <w:rPr>
-                <w:rFonts w:cs="Times New Roman"/>
-                <w:b/>
-                <w:sz w:val="28"/>
-                <w:szCs w:val="28"/>
-              </w:rPr>
-              <w:t xml:space="preserve"> Portfolio</w:t>
+            <w:r>
+              <w:rPr>
+                <w:rFonts w:cs="Times New Roman"/>
+                <w:b/>
+                <w:sz w:val="28"/>
+                <w:szCs w:val="28"/>
+              </w:rPr>
+              <w:t>Tìm kiếm Portfolio</w:t>
             </w:r>
           </w:p>
         </w:tc>
@@ -4464,221 +4409,13 @@
                 <w:szCs w:val="28"/>
               </w:rPr>
             </w:pPr>
-            <w:proofErr w:type="spellStart"/>
-            <w:r>
-              <w:rPr>
-                <w:rFonts w:cs="Times New Roman"/>
-                <w:sz w:val="28"/>
-                <w:szCs w:val="28"/>
-              </w:rPr>
-              <w:t>Người</w:t>
-            </w:r>
-            <w:proofErr w:type="spellEnd"/>
-            <w:r>
-              <w:rPr>
-                <w:rFonts w:cs="Times New Roman"/>
-                <w:sz w:val="28"/>
-                <w:szCs w:val="28"/>
-              </w:rPr>
-              <w:t xml:space="preserve"> </w:t>
-            </w:r>
-            <w:proofErr w:type="spellStart"/>
-            <w:r>
-              <w:rPr>
-                <w:rFonts w:cs="Times New Roman"/>
-                <w:sz w:val="28"/>
-                <w:szCs w:val="28"/>
-              </w:rPr>
-              <w:t>dùng</w:t>
-            </w:r>
-            <w:proofErr w:type="spellEnd"/>
-            <w:r>
-              <w:rPr>
-                <w:rFonts w:cs="Times New Roman"/>
-                <w:sz w:val="28"/>
-                <w:szCs w:val="28"/>
-              </w:rPr>
-              <w:t xml:space="preserve"> </w:t>
-            </w:r>
-            <w:proofErr w:type="spellStart"/>
-            <w:r>
-              <w:rPr>
-                <w:rFonts w:cs="Times New Roman"/>
-                <w:sz w:val="28"/>
-                <w:szCs w:val="28"/>
-              </w:rPr>
-              <w:t>có</w:t>
-            </w:r>
-            <w:proofErr w:type="spellEnd"/>
-            <w:r>
-              <w:rPr>
-                <w:rFonts w:cs="Times New Roman"/>
-                <w:sz w:val="28"/>
-                <w:szCs w:val="28"/>
-              </w:rPr>
-              <w:t xml:space="preserve"> thể </w:t>
-            </w:r>
-            <w:proofErr w:type="spellStart"/>
-            <w:r>
-              <w:rPr>
-                <w:rFonts w:cs="Times New Roman"/>
-                <w:sz w:val="28"/>
-                <w:szCs w:val="28"/>
-              </w:rPr>
-              <w:t>tìm</w:t>
-            </w:r>
-            <w:proofErr w:type="spellEnd"/>
-            <w:r>
-              <w:rPr>
-                <w:rFonts w:cs="Times New Roman"/>
-                <w:sz w:val="28"/>
-                <w:szCs w:val="28"/>
-              </w:rPr>
-              <w:t xml:space="preserve"> </w:t>
-            </w:r>
-            <w:proofErr w:type="spellStart"/>
-            <w:r>
-              <w:rPr>
-                <w:rFonts w:cs="Times New Roman"/>
-                <w:sz w:val="28"/>
-                <w:szCs w:val="28"/>
-              </w:rPr>
-              <w:t>kiếm</w:t>
-            </w:r>
-            <w:proofErr w:type="spellEnd"/>
-            <w:r>
-              <w:rPr>
-                <w:rFonts w:cs="Times New Roman"/>
-                <w:sz w:val="28"/>
-                <w:szCs w:val="28"/>
-              </w:rPr>
-              <w:t xml:space="preserve"> Portfolio </w:t>
-            </w:r>
-            <w:proofErr w:type="spellStart"/>
-            <w:r>
-              <w:rPr>
-                <w:rFonts w:cs="Times New Roman"/>
-                <w:sz w:val="28"/>
-                <w:szCs w:val="28"/>
-              </w:rPr>
-              <w:t>mình</w:t>
-            </w:r>
-            <w:proofErr w:type="spellEnd"/>
-            <w:r>
-              <w:rPr>
-                <w:rFonts w:cs="Times New Roman"/>
-                <w:sz w:val="28"/>
-                <w:szCs w:val="28"/>
-              </w:rPr>
-              <w:t xml:space="preserve"> </w:t>
-            </w:r>
-            <w:proofErr w:type="spellStart"/>
-            <w:r>
-              <w:rPr>
-                <w:rFonts w:cs="Times New Roman"/>
-                <w:sz w:val="28"/>
-                <w:szCs w:val="28"/>
-              </w:rPr>
-              <w:t>muốn</w:t>
-            </w:r>
-            <w:proofErr w:type="spellEnd"/>
-            <w:r>
-              <w:rPr>
-                <w:rFonts w:cs="Times New Roman"/>
-                <w:sz w:val="28"/>
-                <w:szCs w:val="28"/>
-              </w:rPr>
-              <w:t xml:space="preserve"> </w:t>
-            </w:r>
-            <w:proofErr w:type="spellStart"/>
-            <w:r>
-              <w:rPr>
-                <w:rFonts w:cs="Times New Roman"/>
-                <w:sz w:val="28"/>
-                <w:szCs w:val="28"/>
-              </w:rPr>
-              <w:t>theo</w:t>
-            </w:r>
-            <w:proofErr w:type="spellEnd"/>
-            <w:r>
-              <w:rPr>
-                <w:rFonts w:cs="Times New Roman"/>
-                <w:sz w:val="28"/>
-                <w:szCs w:val="28"/>
-              </w:rPr>
-              <w:t xml:space="preserve"> tên </w:t>
-            </w:r>
-            <w:proofErr w:type="spellStart"/>
-            <w:r>
-              <w:rPr>
-                <w:rFonts w:cs="Times New Roman"/>
-                <w:sz w:val="28"/>
-                <w:szCs w:val="28"/>
-              </w:rPr>
-              <w:t>hoặc</w:t>
-            </w:r>
-            <w:proofErr w:type="spellEnd"/>
-            <w:r>
-              <w:rPr>
-                <w:rFonts w:cs="Times New Roman"/>
-                <w:sz w:val="28"/>
-                <w:szCs w:val="28"/>
-              </w:rPr>
-              <w:t xml:space="preserve"> </w:t>
-            </w:r>
-            <w:proofErr w:type="spellStart"/>
-            <w:r>
-              <w:rPr>
-                <w:rFonts w:cs="Times New Roman"/>
-                <w:sz w:val="28"/>
-                <w:szCs w:val="28"/>
-              </w:rPr>
-              <w:t>thông</w:t>
-            </w:r>
-            <w:proofErr w:type="spellEnd"/>
-            <w:r>
-              <w:rPr>
-                <w:rFonts w:cs="Times New Roman"/>
-                <w:sz w:val="28"/>
-                <w:szCs w:val="28"/>
-              </w:rPr>
-              <w:t xml:space="preserve"> tin </w:t>
-            </w:r>
-            <w:proofErr w:type="spellStart"/>
-            <w:r>
-              <w:rPr>
-                <w:rFonts w:cs="Times New Roman"/>
-                <w:sz w:val="28"/>
-                <w:szCs w:val="28"/>
-              </w:rPr>
-              <w:t>có</w:t>
-            </w:r>
-            <w:proofErr w:type="spellEnd"/>
-            <w:r>
-              <w:rPr>
-                <w:rFonts w:cs="Times New Roman"/>
-                <w:sz w:val="28"/>
-                <w:szCs w:val="28"/>
-              </w:rPr>
-              <w:t xml:space="preserve"> </w:t>
-            </w:r>
-            <w:proofErr w:type="spellStart"/>
-            <w:r>
-              <w:rPr>
-                <w:rFonts w:cs="Times New Roman"/>
-                <w:sz w:val="28"/>
-                <w:szCs w:val="28"/>
-              </w:rPr>
-              <w:t>trên</w:t>
-            </w:r>
-            <w:proofErr w:type="spellEnd"/>
-            <w:r>
-              <w:rPr>
-                <w:rFonts w:cs="Times New Roman"/>
-                <w:sz w:val="28"/>
-                <w:szCs w:val="28"/>
-              </w:rPr>
-              <w:t xml:space="preserve"> Portfolio</w:t>
+            <w:r>
+              <w:rPr>
+                <w:rFonts w:cs="Times New Roman"/>
+                <w:sz w:val="28"/>
+                <w:szCs w:val="28"/>
+              </w:rPr>
+              <w:t>Người dùng có thể tìm kiếm Portfolio mình muốn theo tên hoặc thông tin có trên Portfolio</w:t>
             </w:r>
           </w:p>
         </w:tc>
@@ -4734,70 +4471,14 @@
                 <w:szCs w:val="28"/>
               </w:rPr>
             </w:pPr>
-            <w:proofErr w:type="spellStart"/>
-            <w:r>
-              <w:rPr>
-                <w:rFonts w:cs="Times New Roman"/>
-                <w:sz w:val="28"/>
-                <w:szCs w:val="28"/>
-              </w:rPr>
-              <w:t>Người</w:t>
-            </w:r>
-            <w:proofErr w:type="spellEnd"/>
-            <w:r>
-              <w:rPr>
-                <w:rFonts w:cs="Times New Roman"/>
-                <w:sz w:val="28"/>
-                <w:szCs w:val="28"/>
-              </w:rPr>
-              <w:t xml:space="preserve"> </w:t>
-            </w:r>
-            <w:proofErr w:type="spellStart"/>
-            <w:r>
-              <w:rPr>
-                <w:rFonts w:cs="Times New Roman"/>
-                <w:sz w:val="28"/>
-                <w:szCs w:val="28"/>
-              </w:rPr>
-              <w:t>dùng</w:t>
-            </w:r>
-            <w:proofErr w:type="spellEnd"/>
-            <w:r>
-              <w:rPr>
-                <w:rFonts w:cs="Times New Roman"/>
-                <w:sz w:val="28"/>
-                <w:szCs w:val="28"/>
-              </w:rPr>
-              <w:t xml:space="preserve"> </w:t>
-            </w:r>
-            <w:proofErr w:type="spellStart"/>
-            <w:r>
-              <w:rPr>
-                <w:rFonts w:cs="Times New Roman"/>
-                <w:sz w:val="28"/>
-                <w:szCs w:val="28"/>
-              </w:rPr>
-              <w:t>đặc</w:t>
-            </w:r>
-            <w:proofErr w:type="spellEnd"/>
-            <w:r>
-              <w:rPr>
-                <w:rFonts w:cs="Times New Roman"/>
-                <w:sz w:val="28"/>
-                <w:szCs w:val="28"/>
-              </w:rPr>
-              <w:t xml:space="preserve"> </w:t>
-            </w:r>
-            <w:proofErr w:type="spellStart"/>
-            <w:r>
-              <w:rPr>
-                <w:rFonts w:cs="Times New Roman"/>
-                <w:sz w:val="28"/>
-                <w:szCs w:val="28"/>
-              </w:rPr>
-              <w:t>biệt</w:t>
-            </w:r>
-            <w:proofErr w:type="spellEnd"/>
+            <w:r>
+              <w:rPr>
+                <w:rFonts w:cs="Times New Roman"/>
+                <w:sz w:val="28"/>
+                <w:szCs w:val="28"/>
+              </w:rPr>
+              <w:t>Người dùng đặc biệt</w:t>
+            </w:r>
           </w:p>
         </w:tc>
       </w:tr>
@@ -4934,377 +4615,31 @@
                 <w:szCs w:val="28"/>
               </w:rPr>
             </w:pPr>
-            <w:proofErr w:type="spellStart"/>
-            <w:r>
-              <w:rPr>
-                <w:rFonts w:cs="Times New Roman"/>
-                <w:sz w:val="28"/>
-                <w:szCs w:val="28"/>
-              </w:rPr>
-              <w:t>Nếu</w:t>
-            </w:r>
-            <w:proofErr w:type="spellEnd"/>
-            <w:r>
-              <w:rPr>
-                <w:rFonts w:cs="Times New Roman"/>
-                <w:sz w:val="28"/>
-                <w:szCs w:val="28"/>
-              </w:rPr>
-              <w:t xml:space="preserve"> </w:t>
-            </w:r>
-            <w:proofErr w:type="spellStart"/>
-            <w:r>
-              <w:rPr>
-                <w:rFonts w:cs="Times New Roman"/>
-                <w:sz w:val="28"/>
-                <w:szCs w:val="28"/>
-              </w:rPr>
-              <w:t>tra</w:t>
-            </w:r>
-            <w:proofErr w:type="spellEnd"/>
-            <w:r>
-              <w:rPr>
-                <w:rFonts w:cs="Times New Roman"/>
-                <w:sz w:val="28"/>
-                <w:szCs w:val="28"/>
-              </w:rPr>
-              <w:t xml:space="preserve"> </w:t>
-            </w:r>
-            <w:proofErr w:type="spellStart"/>
-            <w:r>
-              <w:rPr>
-                <w:rFonts w:cs="Times New Roman"/>
-                <w:sz w:val="28"/>
-                <w:szCs w:val="28"/>
-              </w:rPr>
-              <w:t>cứu</w:t>
-            </w:r>
-            <w:proofErr w:type="spellEnd"/>
-            <w:r>
-              <w:rPr>
-                <w:rFonts w:cs="Times New Roman"/>
-                <w:sz w:val="28"/>
-                <w:szCs w:val="28"/>
-              </w:rPr>
-              <w:t xml:space="preserve"> thành công: </w:t>
-            </w:r>
-            <w:proofErr w:type="spellStart"/>
-            <w:r>
-              <w:rPr>
-                <w:rFonts w:cs="Times New Roman"/>
-                <w:sz w:val="28"/>
-                <w:szCs w:val="28"/>
-              </w:rPr>
-              <w:t>hệ</w:t>
-            </w:r>
-            <w:proofErr w:type="spellEnd"/>
-            <w:r>
-              <w:rPr>
-                <w:rFonts w:cs="Times New Roman"/>
-                <w:sz w:val="28"/>
-                <w:szCs w:val="28"/>
-              </w:rPr>
-              <w:t xml:space="preserve"> </w:t>
-            </w:r>
-            <w:proofErr w:type="spellStart"/>
-            <w:r>
-              <w:rPr>
-                <w:rFonts w:cs="Times New Roman"/>
-                <w:sz w:val="28"/>
-                <w:szCs w:val="28"/>
-              </w:rPr>
-              <w:t>thống</w:t>
-            </w:r>
-            <w:proofErr w:type="spellEnd"/>
-            <w:r>
-              <w:rPr>
-                <w:rFonts w:cs="Times New Roman"/>
-                <w:sz w:val="28"/>
-                <w:szCs w:val="28"/>
-              </w:rPr>
-              <w:t xml:space="preserve"> </w:t>
-            </w:r>
-            <w:proofErr w:type="spellStart"/>
-            <w:r>
-              <w:rPr>
-                <w:rFonts w:cs="Times New Roman"/>
-                <w:sz w:val="28"/>
-                <w:szCs w:val="28"/>
-              </w:rPr>
-              <w:t>hiển</w:t>
-            </w:r>
-            <w:proofErr w:type="spellEnd"/>
-            <w:r>
-              <w:rPr>
-                <w:rFonts w:cs="Times New Roman"/>
-                <w:sz w:val="28"/>
-                <w:szCs w:val="28"/>
-              </w:rPr>
-              <w:t xml:space="preserve"> </w:t>
-            </w:r>
-            <w:proofErr w:type="spellStart"/>
-            <w:r>
-              <w:rPr>
-                <w:rFonts w:cs="Times New Roman"/>
-                <w:sz w:val="28"/>
-                <w:szCs w:val="28"/>
-              </w:rPr>
-              <w:t>thị</w:t>
-            </w:r>
-            <w:proofErr w:type="spellEnd"/>
-            <w:r>
-              <w:rPr>
-                <w:rFonts w:cs="Times New Roman"/>
-                <w:sz w:val="28"/>
-                <w:szCs w:val="28"/>
-              </w:rPr>
-              <w:t xml:space="preserve"> </w:t>
-            </w:r>
-            <w:proofErr w:type="spellStart"/>
-            <w:r>
-              <w:rPr>
-                <w:rFonts w:cs="Times New Roman"/>
-                <w:sz w:val="28"/>
-                <w:szCs w:val="28"/>
-              </w:rPr>
-              <w:t>thông</w:t>
-            </w:r>
-            <w:proofErr w:type="spellEnd"/>
-            <w:r>
-              <w:rPr>
-                <w:rFonts w:cs="Times New Roman"/>
-                <w:sz w:val="28"/>
-                <w:szCs w:val="28"/>
-              </w:rPr>
-              <w:t xml:space="preserve"> tin Portfolio </w:t>
-            </w:r>
-            <w:proofErr w:type="spellStart"/>
-            <w:r>
-              <w:rPr>
-                <w:rFonts w:cs="Times New Roman"/>
-                <w:sz w:val="28"/>
-                <w:szCs w:val="28"/>
-              </w:rPr>
-              <w:t>tương</w:t>
-            </w:r>
-            <w:proofErr w:type="spellEnd"/>
-            <w:r>
-              <w:rPr>
-                <w:rFonts w:cs="Times New Roman"/>
-                <w:sz w:val="28"/>
-                <w:szCs w:val="28"/>
-              </w:rPr>
-              <w:t xml:space="preserve"> </w:t>
-            </w:r>
-            <w:proofErr w:type="spellStart"/>
-            <w:r>
-              <w:rPr>
-                <w:rFonts w:cs="Times New Roman"/>
-                <w:sz w:val="28"/>
-                <w:szCs w:val="28"/>
-              </w:rPr>
-              <w:t>ứng</w:t>
-            </w:r>
-            <w:proofErr w:type="spellEnd"/>
-          </w:p>
-          <w:p>
-            <w:pPr>
-              <w:rPr>
-                <w:rFonts w:cs="Times New Roman"/>
-                <w:sz w:val="28"/>
-                <w:szCs w:val="28"/>
-              </w:rPr>
-            </w:pPr>
-            <w:proofErr w:type="spellStart"/>
-            <w:r>
-              <w:rPr>
-                <w:rFonts w:cs="Times New Roman"/>
-                <w:sz w:val="28"/>
-                <w:szCs w:val="28"/>
-              </w:rPr>
-              <w:t>Nếu</w:t>
-            </w:r>
-            <w:proofErr w:type="spellEnd"/>
-            <w:r>
-              <w:rPr>
-                <w:rFonts w:cs="Times New Roman"/>
-                <w:sz w:val="28"/>
-                <w:szCs w:val="28"/>
-              </w:rPr>
-              <w:t xml:space="preserve"> </w:t>
-            </w:r>
-            <w:proofErr w:type="spellStart"/>
-            <w:r>
-              <w:rPr>
-                <w:rFonts w:cs="Times New Roman"/>
-                <w:sz w:val="28"/>
-                <w:szCs w:val="28"/>
-              </w:rPr>
-              <w:t>tra</w:t>
-            </w:r>
-            <w:proofErr w:type="spellEnd"/>
-            <w:r>
-              <w:rPr>
-                <w:rFonts w:cs="Times New Roman"/>
-                <w:sz w:val="28"/>
-                <w:szCs w:val="28"/>
-              </w:rPr>
-              <w:t xml:space="preserve"> </w:t>
-            </w:r>
-            <w:proofErr w:type="spellStart"/>
-            <w:r>
-              <w:rPr>
-                <w:rFonts w:cs="Times New Roman"/>
-                <w:sz w:val="28"/>
-                <w:szCs w:val="28"/>
-              </w:rPr>
-              <w:t>cứu</w:t>
-            </w:r>
-            <w:proofErr w:type="spellEnd"/>
-            <w:r>
-              <w:rPr>
-                <w:rFonts w:cs="Times New Roman"/>
-                <w:sz w:val="28"/>
-                <w:szCs w:val="28"/>
-              </w:rPr>
-              <w:t xml:space="preserve"> </w:t>
-            </w:r>
-            <w:proofErr w:type="spellStart"/>
-            <w:r>
-              <w:rPr>
-                <w:rFonts w:cs="Times New Roman"/>
-                <w:sz w:val="28"/>
-                <w:szCs w:val="28"/>
-              </w:rPr>
-              <w:t>thất</w:t>
-            </w:r>
-            <w:proofErr w:type="spellEnd"/>
-            <w:r>
-              <w:rPr>
-                <w:rFonts w:cs="Times New Roman"/>
-                <w:sz w:val="28"/>
-                <w:szCs w:val="28"/>
-              </w:rPr>
-              <w:t xml:space="preserve"> </w:t>
-            </w:r>
-            <w:proofErr w:type="spellStart"/>
-            <w:r>
-              <w:rPr>
-                <w:rFonts w:cs="Times New Roman"/>
-                <w:sz w:val="28"/>
-                <w:szCs w:val="28"/>
-              </w:rPr>
-              <w:t>bại</w:t>
-            </w:r>
-            <w:proofErr w:type="spellEnd"/>
-            <w:r>
-              <w:rPr>
-                <w:rFonts w:cs="Times New Roman"/>
-                <w:sz w:val="28"/>
-                <w:szCs w:val="28"/>
-              </w:rPr>
-              <w:t xml:space="preserve">: </w:t>
-            </w:r>
-            <w:proofErr w:type="spellStart"/>
-            <w:r>
-              <w:rPr>
-                <w:rFonts w:cs="Times New Roman"/>
-                <w:sz w:val="28"/>
-                <w:szCs w:val="28"/>
-              </w:rPr>
-              <w:t>hệ</w:t>
-            </w:r>
-            <w:proofErr w:type="spellEnd"/>
-            <w:r>
-              <w:rPr>
-                <w:rFonts w:cs="Times New Roman"/>
-                <w:sz w:val="28"/>
-                <w:szCs w:val="28"/>
-              </w:rPr>
-              <w:t xml:space="preserve"> </w:t>
-            </w:r>
-            <w:proofErr w:type="spellStart"/>
-            <w:r>
-              <w:rPr>
-                <w:rFonts w:cs="Times New Roman"/>
-                <w:sz w:val="28"/>
-                <w:szCs w:val="28"/>
-              </w:rPr>
-              <w:t>thống</w:t>
-            </w:r>
-            <w:proofErr w:type="spellEnd"/>
-            <w:r>
-              <w:rPr>
-                <w:rFonts w:cs="Times New Roman"/>
-                <w:sz w:val="28"/>
-                <w:szCs w:val="28"/>
-              </w:rPr>
-              <w:t xml:space="preserve"> </w:t>
-            </w:r>
-            <w:proofErr w:type="spellStart"/>
-            <w:r>
-              <w:rPr>
-                <w:rFonts w:cs="Times New Roman"/>
-                <w:sz w:val="28"/>
-                <w:szCs w:val="28"/>
-              </w:rPr>
-              <w:t>thông</w:t>
-            </w:r>
-            <w:proofErr w:type="spellEnd"/>
-            <w:r>
-              <w:rPr>
-                <w:rFonts w:cs="Times New Roman"/>
-                <w:sz w:val="28"/>
-                <w:szCs w:val="28"/>
-              </w:rPr>
-              <w:t xml:space="preserve"> </w:t>
-            </w:r>
-            <w:proofErr w:type="spellStart"/>
-            <w:r>
-              <w:rPr>
-                <w:rFonts w:cs="Times New Roman"/>
-                <w:sz w:val="28"/>
-                <w:szCs w:val="28"/>
-              </w:rPr>
-              <w:t>báo</w:t>
-            </w:r>
-            <w:proofErr w:type="spellEnd"/>
-            <w:r>
-              <w:rPr>
-                <w:rFonts w:cs="Times New Roman"/>
-                <w:sz w:val="28"/>
-                <w:szCs w:val="28"/>
-              </w:rPr>
-              <w:t xml:space="preserve"> Portfolio không </w:t>
-            </w:r>
-            <w:proofErr w:type="spellStart"/>
-            <w:r>
-              <w:rPr>
-                <w:rFonts w:cs="Times New Roman"/>
-                <w:sz w:val="28"/>
-                <w:szCs w:val="28"/>
-              </w:rPr>
-              <w:t>tồn</w:t>
-            </w:r>
-            <w:proofErr w:type="spellEnd"/>
-            <w:r>
-              <w:rPr>
-                <w:rFonts w:cs="Times New Roman"/>
-                <w:sz w:val="28"/>
-                <w:szCs w:val="28"/>
-              </w:rPr>
-              <w:t xml:space="preserve"> </w:t>
-            </w:r>
-            <w:proofErr w:type="spellStart"/>
-            <w:r>
-              <w:rPr>
-                <w:rFonts w:cs="Times New Roman"/>
-                <w:sz w:val="28"/>
-                <w:szCs w:val="28"/>
-              </w:rPr>
-              <w:t>tại</w:t>
-            </w:r>
-            <w:proofErr w:type="spellEnd"/>
+            <w:r>
+              <w:rPr>
+                <w:rFonts w:cs="Times New Roman"/>
+                <w:sz w:val="28"/>
+                <w:szCs w:val="28"/>
+              </w:rPr>
+              <w:t>Nếu tra cứu thành công: hệ thống hiển thị thông tin Portfolio tương ứng</w:t>
+            </w:r>
+          </w:p>
+          <w:p>
+            <w:pPr>
+              <w:rPr>
+                <w:rFonts w:cs="Times New Roman"/>
+                <w:sz w:val="28"/>
+                <w:szCs w:val="28"/>
+              </w:rPr>
+            </w:pPr>
+            <w:r>
+              <w:rPr>
+                <w:rFonts w:cs="Times New Roman"/>
+                <w:sz w:val="28"/>
+                <w:szCs w:val="28"/>
+              </w:rPr>
+              <w:t>Nếu tra cứu thất bại: hệ thống thông báo Portfolio không tồn tại</w:t>
+            </w:r>
           </w:p>
         </w:tc>
       </w:tr>
@@ -5427,8 +4762,6 @@
                 <w:szCs w:val="28"/>
               </w:rPr>
             </w:pPr>
-            <w:proofErr w:type="spellStart"/>
-            <w:proofErr w:type="gramStart"/>
             <w:r>
               <w:rPr>
                 <w:rFonts w:cs="Times New Roman"/>
@@ -5437,275 +4770,13 @@
               </w:rPr>
               <w:t>Usecase</w:t>
             </w:r>
-            <w:proofErr w:type="spellEnd"/>
-            <w:r>
-              <w:rPr>
-                <w:rFonts w:cs="Times New Roman"/>
-                <w:sz w:val="28"/>
-                <w:szCs w:val="28"/>
-              </w:rPr>
-              <w:t xml:space="preserve">  này</w:t>
-            </w:r>
-            <w:proofErr w:type="gramEnd"/>
-            <w:r>
-              <w:rPr>
-                <w:rFonts w:cs="Times New Roman"/>
-                <w:sz w:val="28"/>
-                <w:szCs w:val="28"/>
-              </w:rPr>
-              <w:t xml:space="preserve"> </w:t>
-            </w:r>
-            <w:proofErr w:type="spellStart"/>
-            <w:r>
-              <w:rPr>
-                <w:rFonts w:cs="Times New Roman"/>
-                <w:sz w:val="28"/>
-                <w:szCs w:val="28"/>
-              </w:rPr>
-              <w:t>được</w:t>
-            </w:r>
-            <w:proofErr w:type="spellEnd"/>
-            <w:r>
-              <w:rPr>
-                <w:rFonts w:cs="Times New Roman"/>
-                <w:sz w:val="28"/>
-                <w:szCs w:val="28"/>
-              </w:rPr>
-              <w:t xml:space="preserve"> </w:t>
-            </w:r>
-            <w:proofErr w:type="spellStart"/>
-            <w:r>
-              <w:rPr>
-                <w:rFonts w:cs="Times New Roman"/>
-                <w:sz w:val="28"/>
-                <w:szCs w:val="28"/>
-              </w:rPr>
-              <w:t>kích</w:t>
-            </w:r>
-            <w:proofErr w:type="spellEnd"/>
-            <w:r>
-              <w:rPr>
-                <w:rFonts w:cs="Times New Roman"/>
-                <w:sz w:val="28"/>
-                <w:szCs w:val="28"/>
-              </w:rPr>
-              <w:t xml:space="preserve"> </w:t>
-            </w:r>
-            <w:proofErr w:type="spellStart"/>
-            <w:r>
-              <w:rPr>
-                <w:rFonts w:cs="Times New Roman"/>
-                <w:sz w:val="28"/>
-                <w:szCs w:val="28"/>
-              </w:rPr>
-              <w:t>hoạt</w:t>
-            </w:r>
-            <w:proofErr w:type="spellEnd"/>
-            <w:r>
-              <w:rPr>
-                <w:rFonts w:cs="Times New Roman"/>
-                <w:sz w:val="28"/>
-                <w:szCs w:val="28"/>
-              </w:rPr>
-              <w:t xml:space="preserve"> khi </w:t>
-            </w:r>
-            <w:proofErr w:type="spellStart"/>
-            <w:r>
-              <w:rPr>
-                <w:rFonts w:cs="Times New Roman"/>
-                <w:sz w:val="28"/>
-                <w:szCs w:val="28"/>
-              </w:rPr>
-              <w:t>người</w:t>
-            </w:r>
-            <w:proofErr w:type="spellEnd"/>
-            <w:r>
-              <w:rPr>
-                <w:rFonts w:cs="Times New Roman"/>
-                <w:sz w:val="28"/>
-                <w:szCs w:val="28"/>
-              </w:rPr>
-              <w:t xml:space="preserve"> </w:t>
-            </w:r>
-            <w:proofErr w:type="spellStart"/>
-            <w:r>
-              <w:rPr>
-                <w:rFonts w:cs="Times New Roman"/>
-                <w:sz w:val="28"/>
-                <w:szCs w:val="28"/>
-              </w:rPr>
-              <w:t>dùng</w:t>
-            </w:r>
-            <w:proofErr w:type="spellEnd"/>
-            <w:r>
-              <w:rPr>
-                <w:rFonts w:cs="Times New Roman"/>
-                <w:sz w:val="28"/>
-                <w:szCs w:val="28"/>
-              </w:rPr>
-              <w:t xml:space="preserve"> </w:t>
-            </w:r>
-            <w:proofErr w:type="spellStart"/>
-            <w:r>
-              <w:rPr>
-                <w:rFonts w:cs="Times New Roman"/>
-                <w:sz w:val="28"/>
-                <w:szCs w:val="28"/>
-              </w:rPr>
-              <w:t>thực</w:t>
-            </w:r>
-            <w:proofErr w:type="spellEnd"/>
-            <w:r>
-              <w:rPr>
-                <w:rFonts w:cs="Times New Roman"/>
-                <w:sz w:val="28"/>
-                <w:szCs w:val="28"/>
-              </w:rPr>
-              <w:t xml:space="preserve"> </w:t>
-            </w:r>
-            <w:proofErr w:type="spellStart"/>
-            <w:r>
-              <w:rPr>
-                <w:rFonts w:cs="Times New Roman"/>
-                <w:sz w:val="28"/>
-                <w:szCs w:val="28"/>
-              </w:rPr>
-              <w:t>hiện</w:t>
-            </w:r>
-            <w:proofErr w:type="spellEnd"/>
-            <w:r>
-              <w:rPr>
-                <w:rFonts w:cs="Times New Roman"/>
-                <w:sz w:val="28"/>
-                <w:szCs w:val="28"/>
-              </w:rPr>
-              <w:t xml:space="preserve"> </w:t>
-            </w:r>
-            <w:proofErr w:type="spellStart"/>
-            <w:r>
-              <w:rPr>
-                <w:rFonts w:cs="Times New Roman"/>
-                <w:sz w:val="28"/>
-                <w:szCs w:val="28"/>
-              </w:rPr>
-              <w:t>chức</w:t>
-            </w:r>
-            <w:proofErr w:type="spellEnd"/>
-            <w:r>
-              <w:rPr>
-                <w:rFonts w:cs="Times New Roman"/>
-                <w:sz w:val="28"/>
-                <w:szCs w:val="28"/>
-              </w:rPr>
-              <w:t xml:space="preserve"> </w:t>
-            </w:r>
-            <w:proofErr w:type="spellStart"/>
-            <w:r>
-              <w:rPr>
-                <w:rFonts w:cs="Times New Roman"/>
-                <w:sz w:val="28"/>
-                <w:szCs w:val="28"/>
-              </w:rPr>
-              <w:t>năng</w:t>
-            </w:r>
-            <w:proofErr w:type="spellEnd"/>
-            <w:r>
-              <w:rPr>
-                <w:rFonts w:cs="Times New Roman"/>
-                <w:sz w:val="28"/>
-                <w:szCs w:val="28"/>
-              </w:rPr>
-              <w:t xml:space="preserve"> </w:t>
-            </w:r>
-            <w:proofErr w:type="spellStart"/>
-            <w:r>
-              <w:rPr>
-                <w:rFonts w:cs="Times New Roman"/>
-                <w:sz w:val="28"/>
-                <w:szCs w:val="28"/>
-              </w:rPr>
-              <w:t>tìm</w:t>
-            </w:r>
-            <w:proofErr w:type="spellEnd"/>
-            <w:r>
-              <w:rPr>
-                <w:rFonts w:cs="Times New Roman"/>
-                <w:sz w:val="28"/>
-                <w:szCs w:val="28"/>
-              </w:rPr>
-              <w:t xml:space="preserve"> </w:t>
-            </w:r>
-            <w:proofErr w:type="spellStart"/>
-            <w:r>
-              <w:rPr>
-                <w:rFonts w:cs="Times New Roman"/>
-                <w:sz w:val="28"/>
-                <w:szCs w:val="28"/>
-              </w:rPr>
-              <w:t>kiếm</w:t>
-            </w:r>
-            <w:proofErr w:type="spellEnd"/>
-            <w:r>
-              <w:rPr>
-                <w:rFonts w:cs="Times New Roman"/>
-                <w:sz w:val="28"/>
-                <w:szCs w:val="28"/>
-              </w:rPr>
-              <w:t xml:space="preserve"> </w:t>
-            </w:r>
-            <w:proofErr w:type="spellStart"/>
-            <w:r>
-              <w:rPr>
-                <w:rFonts w:cs="Times New Roman"/>
-                <w:sz w:val="28"/>
-                <w:szCs w:val="28"/>
-              </w:rPr>
-              <w:t>một</w:t>
-            </w:r>
-            <w:proofErr w:type="spellEnd"/>
-            <w:r>
-              <w:rPr>
-                <w:rFonts w:cs="Times New Roman"/>
-                <w:sz w:val="28"/>
-                <w:szCs w:val="28"/>
-              </w:rPr>
-              <w:t xml:space="preserve"> Portfolio </w:t>
-            </w:r>
-            <w:proofErr w:type="spellStart"/>
-            <w:r>
-              <w:rPr>
-                <w:rFonts w:cs="Times New Roman"/>
-                <w:sz w:val="28"/>
-                <w:szCs w:val="28"/>
-              </w:rPr>
-              <w:t>trên</w:t>
-            </w:r>
-            <w:proofErr w:type="spellEnd"/>
-            <w:r>
-              <w:rPr>
-                <w:rFonts w:cs="Times New Roman"/>
-                <w:sz w:val="28"/>
-                <w:szCs w:val="28"/>
-              </w:rPr>
-              <w:t xml:space="preserve"> </w:t>
-            </w:r>
-            <w:proofErr w:type="spellStart"/>
-            <w:r>
-              <w:rPr>
-                <w:rFonts w:cs="Times New Roman"/>
-                <w:sz w:val="28"/>
-                <w:szCs w:val="28"/>
-              </w:rPr>
-              <w:t>trang</w:t>
-            </w:r>
-            <w:proofErr w:type="spellEnd"/>
-            <w:r>
-              <w:rPr>
-                <w:rFonts w:cs="Times New Roman"/>
-                <w:sz w:val="28"/>
-                <w:szCs w:val="28"/>
-              </w:rPr>
-              <w:t xml:space="preserve"> web:</w:t>
+            <w:r>
+              <w:rPr>
+                <w:rFonts w:cs="Times New Roman"/>
+                <w:sz w:val="28"/>
+                <w:szCs w:val="28"/>
+              </w:rPr>
+              <w:t xml:space="preserve">  này được kích hoạt khi người dùng thực hiện chức năng tìm kiếm một Portfolio trên trang web:</w:t>
             </w:r>
           </w:p>
           <w:p>
@@ -5819,6 +4890,75 @@
               <w:t xml:space="preserve"> có thông tin giống với thông tin người dùng nhập</w:t>
             </w:r>
           </w:p>
+          <w:p>
+            <w:pPr>
+              <w:pStyle w:val="ListParagraph"/>
+              <w:numPr>
+                <w:ilvl w:val="0"/>
+                <w:numId w:val="7"/>
+              </w:numPr>
+              <w:spacing w:line="240" w:lineRule="auto"/>
+              <w:rPr>
+                <w:rFonts w:cs="Times New Roman"/>
+                <w:noProof/>
+                <w:szCs w:val="28"/>
+                <w:lang w:val="vi-VN"/>
+              </w:rPr>
+            </w:pPr>
+            <w:r>
+              <w:rPr>
+                <w:rFonts w:cs="Times New Roman"/>
+                <w:noProof/>
+                <w:szCs w:val="28"/>
+                <w:lang w:val="vi-VN"/>
+              </w:rPr>
+              <w:t xml:space="preserve">Hệ thống chuyển hướng đến trang </w:t>
+            </w:r>
+            <w:r>
+              <w:rPr>
+                <w:rFonts w:cs="Times New Roman"/>
+                <w:noProof/>
+                <w:szCs w:val="28"/>
+                <w:lang w:val="vi-VN"/>
+              </w:rPr>
+              <w:t xml:space="preserve">thông tin </w:t>
+            </w:r>
+            <w:r>
+              <w:rPr>
+                <w:rFonts w:cs="Times New Roman"/>
+                <w:noProof/>
+                <w:szCs w:val="28"/>
+                <w:lang w:val="vi-VN"/>
+              </w:rPr>
+              <w:t>người dùng đặc biệ</w:t>
+            </w:r>
+            <w:r>
+              <w:rPr>
+                <w:rFonts w:cs="Times New Roman"/>
+                <w:noProof/>
+                <w:szCs w:val="28"/>
+              </w:rPr>
+              <w:t>t</w:t>
+            </w:r>
+            <w:r>
+              <w:rPr>
+                <w:rFonts w:cs="Times New Roman"/>
+                <w:noProof/>
+                <w:szCs w:val="28"/>
+                <w:lang w:val="vi-VN"/>
+              </w:rPr>
+              <w:t xml:space="preserve"> đã tìm kiếm</w:t>
+            </w:r>
+            <w:r>
+              <w:rPr>
+                <w:rFonts w:cs="Times New Roman"/>
+                <w:noProof/>
+                <w:szCs w:val="28"/>
+                <w:lang w:val="vi-VN"/>
+              </w:rPr>
+              <w:t xml:space="preserve"> </w:t>
+            </w:r>
+          </w:p>
         </w:tc>
       </w:tr>
       <w:tr>
@@ -5866,345 +5006,63 @@
                 <w:sz w:val="28"/>
                 <w:szCs w:val="28"/>
               </w:rPr>
-              <w:t>(</w:t>
-            </w:r>
-            <w:proofErr w:type="spellStart"/>
-            <w:r>
-              <w:rPr>
-                <w:rFonts w:cs="Times New Roman"/>
-                <w:sz w:val="28"/>
-                <w:szCs w:val="28"/>
-              </w:rPr>
-              <w:t>Thất</w:t>
-            </w:r>
-            <w:proofErr w:type="spellEnd"/>
-            <w:r>
-              <w:rPr>
-                <w:rFonts w:cs="Times New Roman"/>
-                <w:sz w:val="28"/>
-                <w:szCs w:val="28"/>
+              <w:t>(Thất bại)</w:t>
+            </w:r>
+          </w:p>
+        </w:tc>
+        <w:tc>
+          <w:tcPr>
+            <w:tcW w:w="7287" w:type="dxa"/>
+            <w:tcBorders>
+              <w:top w:val="single" w:sz="4" w:space="0" w:color="000000" w:themeColor="text1"/>
+              <w:left w:val="single" w:sz="4" w:space="0" w:color="000000" w:themeColor="text1"/>
+              <w:bottom w:val="single" w:sz="4" w:space="0" w:color="000000" w:themeColor="text1"/>
+              <w:right w:val="single" w:sz="4" w:space="0" w:color="000000" w:themeColor="text1"/>
+            </w:tcBorders>
+            <w:hideMark/>
+          </w:tcPr>
+          <w:p>
+            <w:pPr>
+              <w:rPr>
+                <w:rFonts w:cs="Times New Roman"/>
+                <w:sz w:val="28"/>
+                <w:szCs w:val="28"/>
+              </w:rPr>
+            </w:pPr>
+            <w:r>
+              <w:rPr>
+                <w:rFonts w:cs="Times New Roman"/>
+                <w:sz w:val="28"/>
+                <w:szCs w:val="28"/>
+              </w:rPr>
+              <w:t xml:space="preserve">Nếu không có </w:t>
+            </w:r>
+            <w:r>
+              <w:rPr>
+                <w:rFonts w:cs="Times New Roman"/>
+                <w:noProof/>
+                <w:szCs w:val="28"/>
+                <w:lang w:val="vi-VN"/>
+              </w:rPr>
+              <w:t>Portfolio</w:t>
+            </w:r>
+            <w:r>
+              <w:rPr>
+                <w:rFonts w:cs="Times New Roman"/>
+                <w:noProof/>
+                <w:szCs w:val="28"/>
+                <w:lang w:val="vi-VN"/>
               </w:rPr>
               <w:t xml:space="preserve"> </w:t>
             </w:r>
-            <w:proofErr w:type="spellStart"/>
-            <w:r>
-              <w:rPr>
-                <w:rFonts w:cs="Times New Roman"/>
-                <w:sz w:val="28"/>
-                <w:szCs w:val="28"/>
-              </w:rPr>
-              <w:t>bại</w:t>
-            </w:r>
-            <w:proofErr w:type="spellEnd"/>
-            <w:r>
-              <w:rPr>
-                <w:rFonts w:cs="Times New Roman"/>
-                <w:sz w:val="28"/>
-                <w:szCs w:val="28"/>
-              </w:rPr>
-              <w:t>)</w:t>
-            </w:r>
-          </w:p>
-        </w:tc>
-        <w:tc>
-          <w:tcPr>
-            <w:tcW w:w="7287" w:type="dxa"/>
-            <w:tcBorders>
-              <w:top w:val="single" w:sz="4" w:space="0" w:color="000000" w:themeColor="text1"/>
-              <w:left w:val="single" w:sz="4" w:space="0" w:color="000000" w:themeColor="text1"/>
-              <w:bottom w:val="single" w:sz="4" w:space="0" w:color="000000" w:themeColor="text1"/>
-              <w:right w:val="single" w:sz="4" w:space="0" w:color="000000" w:themeColor="text1"/>
-            </w:tcBorders>
-            <w:hideMark/>
-          </w:tcPr>
-          <w:p>
-            <w:pPr>
-              <w:rPr>
-                <w:rFonts w:cs="Times New Roman"/>
-                <w:sz w:val="28"/>
-                <w:szCs w:val="28"/>
-              </w:rPr>
-            </w:pPr>
-            <w:proofErr w:type="spellStart"/>
-            <w:r>
-              <w:rPr>
-                <w:rFonts w:cs="Times New Roman"/>
-                <w:sz w:val="28"/>
-                <w:szCs w:val="28"/>
-              </w:rPr>
-              <w:t>Nếu</w:t>
-            </w:r>
-            <w:proofErr w:type="spellEnd"/>
-            <w:r>
-              <w:rPr>
-                <w:rFonts w:cs="Times New Roman"/>
-                <w:sz w:val="28"/>
-                <w:szCs w:val="28"/>
-              </w:rPr>
-              <w:t xml:space="preserve"> không </w:t>
-            </w:r>
-            <w:proofErr w:type="spellStart"/>
-            <w:r>
-              <w:rPr>
-                <w:rFonts w:cs="Times New Roman"/>
-                <w:sz w:val="28"/>
-                <w:szCs w:val="28"/>
-              </w:rPr>
-              <w:t>có</w:t>
-            </w:r>
-            <w:proofErr w:type="spellEnd"/>
-            <w:r>
-              <w:rPr>
-                <w:rFonts w:cs="Times New Roman"/>
-                <w:sz w:val="28"/>
-                <w:szCs w:val="28"/>
-              </w:rPr>
-              <w:t xml:space="preserve"> </w:t>
-            </w:r>
-            <w:r>
-              <w:rPr>
-                <w:rFonts w:cs="Times New Roman"/>
-                <w:noProof/>
-                <w:szCs w:val="28"/>
-                <w:lang w:val="vi-VN"/>
-              </w:rPr>
-              <w:t>Portfolio</w:t>
-            </w:r>
-            <w:r>
-              <w:rPr>
-                <w:rFonts w:cs="Times New Roman"/>
-                <w:noProof/>
-                <w:szCs w:val="28"/>
-                <w:lang w:val="vi-VN"/>
-              </w:rPr>
-              <w:t xml:space="preserve"> </w:t>
-            </w:r>
-            <w:proofErr w:type="spellStart"/>
-            <w:r>
-              <w:rPr>
-                <w:rFonts w:cs="Times New Roman"/>
-                <w:sz w:val="28"/>
-                <w:szCs w:val="28"/>
-              </w:rPr>
-              <w:t>nào</w:t>
-            </w:r>
-            <w:proofErr w:type="spellEnd"/>
-            <w:r>
-              <w:rPr>
-                <w:rFonts w:cs="Times New Roman"/>
-                <w:sz w:val="28"/>
-                <w:szCs w:val="28"/>
-              </w:rPr>
-              <w:t xml:space="preserve"> </w:t>
-            </w:r>
-            <w:proofErr w:type="spellStart"/>
-            <w:r>
-              <w:rPr>
-                <w:rFonts w:cs="Times New Roman"/>
-                <w:sz w:val="28"/>
-                <w:szCs w:val="28"/>
-              </w:rPr>
-              <w:t>phù</w:t>
-            </w:r>
-            <w:proofErr w:type="spellEnd"/>
-            <w:r>
-              <w:rPr>
-                <w:rFonts w:cs="Times New Roman"/>
-                <w:sz w:val="28"/>
-                <w:szCs w:val="28"/>
-              </w:rPr>
-              <w:t xml:space="preserve"> </w:t>
-            </w:r>
-            <w:proofErr w:type="spellStart"/>
-            <w:r>
-              <w:rPr>
-                <w:rFonts w:cs="Times New Roman"/>
-                <w:sz w:val="28"/>
-                <w:szCs w:val="28"/>
-              </w:rPr>
-              <w:t>hợp</w:t>
-            </w:r>
-            <w:proofErr w:type="spellEnd"/>
-            <w:r>
-              <w:rPr>
-                <w:rFonts w:cs="Times New Roman"/>
-                <w:sz w:val="28"/>
-                <w:szCs w:val="28"/>
-              </w:rPr>
-              <w:t xml:space="preserve"> </w:t>
-            </w:r>
-            <w:proofErr w:type="spellStart"/>
-            <w:r>
-              <w:rPr>
-                <w:rFonts w:cs="Times New Roman"/>
-                <w:sz w:val="28"/>
-                <w:szCs w:val="28"/>
-              </w:rPr>
-              <w:t>hệ</w:t>
-            </w:r>
-            <w:proofErr w:type="spellEnd"/>
-            <w:r>
-              <w:rPr>
-                <w:rFonts w:cs="Times New Roman"/>
-                <w:sz w:val="28"/>
-                <w:szCs w:val="28"/>
-              </w:rPr>
-              <w:t xml:space="preserve"> </w:t>
-            </w:r>
-            <w:proofErr w:type="spellStart"/>
-            <w:r>
-              <w:rPr>
-                <w:rFonts w:cs="Times New Roman"/>
-                <w:sz w:val="28"/>
-                <w:szCs w:val="28"/>
-              </w:rPr>
-              <w:t>thống</w:t>
-            </w:r>
-            <w:proofErr w:type="spellEnd"/>
-            <w:r>
-              <w:rPr>
-                <w:rFonts w:cs="Times New Roman"/>
-                <w:sz w:val="28"/>
-                <w:szCs w:val="28"/>
-              </w:rPr>
-              <w:t xml:space="preserve"> </w:t>
-            </w:r>
-            <w:proofErr w:type="spellStart"/>
-            <w:r>
-              <w:rPr>
-                <w:rFonts w:cs="Times New Roman"/>
-                <w:sz w:val="28"/>
-                <w:szCs w:val="28"/>
-              </w:rPr>
-              <w:t>sẽ</w:t>
-            </w:r>
-            <w:proofErr w:type="spellEnd"/>
-            <w:r>
-              <w:rPr>
-                <w:rFonts w:cs="Times New Roman"/>
-                <w:sz w:val="28"/>
-                <w:szCs w:val="28"/>
-              </w:rPr>
-              <w:t xml:space="preserve"> </w:t>
-            </w:r>
-            <w:proofErr w:type="spellStart"/>
-            <w:r>
-              <w:rPr>
-                <w:rFonts w:cs="Times New Roman"/>
-                <w:sz w:val="28"/>
-                <w:szCs w:val="28"/>
-              </w:rPr>
-              <w:t>hiển</w:t>
-            </w:r>
-            <w:proofErr w:type="spellEnd"/>
-            <w:r>
-              <w:rPr>
-                <w:rFonts w:cs="Times New Roman"/>
-                <w:sz w:val="28"/>
-                <w:szCs w:val="28"/>
-              </w:rPr>
-              <w:t xml:space="preserve"> </w:t>
-            </w:r>
-            <w:proofErr w:type="spellStart"/>
-            <w:r>
-              <w:rPr>
-                <w:rFonts w:cs="Times New Roman"/>
-                <w:sz w:val="28"/>
-                <w:szCs w:val="28"/>
-              </w:rPr>
-              <w:t>thị</w:t>
-            </w:r>
-            <w:proofErr w:type="spellEnd"/>
-            <w:r>
-              <w:rPr>
-                <w:rFonts w:cs="Times New Roman"/>
-                <w:sz w:val="28"/>
-                <w:szCs w:val="28"/>
-              </w:rPr>
-              <w:t xml:space="preserve"> </w:t>
-            </w:r>
-            <w:proofErr w:type="spellStart"/>
-            <w:r>
-              <w:rPr>
-                <w:rFonts w:cs="Times New Roman"/>
-                <w:sz w:val="28"/>
-                <w:szCs w:val="28"/>
-              </w:rPr>
-              <w:t>thông</w:t>
-            </w:r>
-            <w:proofErr w:type="spellEnd"/>
-            <w:r>
-              <w:rPr>
-                <w:rFonts w:cs="Times New Roman"/>
-                <w:sz w:val="28"/>
-                <w:szCs w:val="28"/>
-              </w:rPr>
-              <w:t xml:space="preserve"> </w:t>
-            </w:r>
-            <w:proofErr w:type="spellStart"/>
-            <w:r>
-              <w:rPr>
-                <w:rFonts w:cs="Times New Roman"/>
-                <w:sz w:val="28"/>
-                <w:szCs w:val="28"/>
-              </w:rPr>
-              <w:t>báo</w:t>
-            </w:r>
-            <w:proofErr w:type="spellEnd"/>
-            <w:r>
-              <w:rPr>
-                <w:rFonts w:cs="Times New Roman"/>
-                <w:sz w:val="28"/>
-                <w:szCs w:val="28"/>
-              </w:rPr>
-              <w:t xml:space="preserve"> </w:t>
-            </w:r>
-            <w:proofErr w:type="spellStart"/>
-            <w:r>
-              <w:rPr>
-                <w:rFonts w:cs="Times New Roman"/>
-                <w:sz w:val="28"/>
-                <w:szCs w:val="28"/>
-              </w:rPr>
-              <w:t>cho</w:t>
-            </w:r>
-            <w:proofErr w:type="spellEnd"/>
-            <w:r>
-              <w:rPr>
-                <w:rFonts w:cs="Times New Roman"/>
-                <w:sz w:val="28"/>
-                <w:szCs w:val="28"/>
-              </w:rPr>
-              <w:t xml:space="preserve"> </w:t>
-            </w:r>
-            <w:proofErr w:type="spellStart"/>
-            <w:r>
-              <w:rPr>
-                <w:rFonts w:cs="Times New Roman"/>
-                <w:sz w:val="28"/>
-                <w:szCs w:val="28"/>
-              </w:rPr>
-              <w:t>người</w:t>
-            </w:r>
-            <w:proofErr w:type="spellEnd"/>
-            <w:r>
-              <w:rPr>
-                <w:rFonts w:cs="Times New Roman"/>
-                <w:sz w:val="28"/>
-                <w:szCs w:val="28"/>
-              </w:rPr>
-              <w:t xml:space="preserve"> </w:t>
-            </w:r>
-            <w:proofErr w:type="spellStart"/>
-            <w:r>
-              <w:rPr>
-                <w:rFonts w:cs="Times New Roman"/>
-                <w:sz w:val="28"/>
-                <w:szCs w:val="28"/>
-              </w:rPr>
-              <w:t>dùng</w:t>
-            </w:r>
-            <w:proofErr w:type="spellEnd"/>
+            <w:r>
+              <w:rPr>
+                <w:rFonts w:cs="Times New Roman"/>
+                <w:sz w:val="28"/>
+                <w:szCs w:val="28"/>
+              </w:rPr>
+              <w:t>nào phù hợp hệ thống sẽ hiển thị thông báo cho người dùng</w:t>
+            </w:r>
           </w:p>
         </w:tc>
       </w:tr>
@@ -6236,19 +5094,8 @@
                 <w:sz w:val="28"/>
                 <w:szCs w:val="28"/>
               </w:rPr>
-              <w:t xml:space="preserve">Extension </w:t>
-            </w:r>
-            <w:proofErr w:type="gramStart"/>
-            <w:r>
-              <w:rPr>
-                <w:rFonts w:cs="Times New Roman"/>
-                <w:b/>
-                <w:sz w:val="28"/>
-                <w:szCs w:val="28"/>
-              </w:rPr>
-              <w:t>point</w:t>
-            </w:r>
-            <w:proofErr w:type="gramEnd"/>
+              <w:t>Extension point</w:t>
+            </w:r>
           </w:p>
         </w:tc>
         <w:tc>
@@ -6396,41 +5243,13 @@
                 <w:szCs w:val="28"/>
               </w:rPr>
             </w:pPr>
-            <w:proofErr w:type="spellStart"/>
-            <w:r>
-              <w:rPr>
-                <w:rFonts w:cs="Times New Roman"/>
-                <w:b/>
-                <w:szCs w:val="28"/>
-              </w:rPr>
-              <w:t>Truy</w:t>
-            </w:r>
-            <w:proofErr w:type="spellEnd"/>
-            <w:r>
-              <w:rPr>
-                <w:rFonts w:cs="Times New Roman"/>
-                <w:b/>
-                <w:szCs w:val="28"/>
-              </w:rPr>
-              <w:t xml:space="preserve"> </w:t>
-            </w:r>
-            <w:proofErr w:type="spellStart"/>
-            <w:r>
-              <w:rPr>
-                <w:rFonts w:cs="Times New Roman"/>
-                <w:b/>
-                <w:szCs w:val="28"/>
-              </w:rPr>
-              <w:t>cập</w:t>
-            </w:r>
-            <w:proofErr w:type="spellEnd"/>
-            <w:r>
-              <w:rPr>
-                <w:rFonts w:cs="Times New Roman"/>
-                <w:b/>
-                <w:szCs w:val="28"/>
-              </w:rPr>
-              <w:t xml:space="preserve"> share </w:t>
+            <w:r>
+              <w:rPr>
+                <w:rFonts w:cs="Times New Roman"/>
+                <w:b/>
+                <w:szCs w:val="28"/>
+              </w:rPr>
+              <w:t xml:space="preserve">Truy cập share </w:t>
             </w:r>
             <w:r>
               <w:rPr>
@@ -6491,7 +5310,6 @@
                 <w:szCs w:val="28"/>
               </w:rPr>
             </w:pPr>
-            <w:proofErr w:type="spellStart"/>
             <w:r>
               <w:rPr>
                 <w:rFonts w:cs="Times New Roman"/>
@@ -6499,157 +5317,12 @@
               </w:rPr>
               <w:t>Usecase</w:t>
             </w:r>
-            <w:proofErr w:type="spellEnd"/>
-            <w:r>
-              <w:rPr>
-                <w:rFonts w:cs="Times New Roman"/>
-                <w:szCs w:val="28"/>
-              </w:rPr>
-              <w:t xml:space="preserve"> này </w:t>
-            </w:r>
-            <w:proofErr w:type="spellStart"/>
-            <w:r>
-              <w:rPr>
-                <w:rFonts w:cs="Times New Roman"/>
-                <w:szCs w:val="28"/>
-              </w:rPr>
-              <w:t>cho</w:t>
-            </w:r>
-            <w:proofErr w:type="spellEnd"/>
-            <w:r>
-              <w:rPr>
-                <w:rFonts w:cs="Times New Roman"/>
-                <w:szCs w:val="28"/>
-              </w:rPr>
-              <w:t xml:space="preserve"> </w:t>
-            </w:r>
-            <w:proofErr w:type="spellStart"/>
-            <w:r>
-              <w:rPr>
-                <w:rFonts w:cs="Times New Roman"/>
-                <w:szCs w:val="28"/>
-              </w:rPr>
-              <w:t>phép</w:t>
-            </w:r>
-            <w:proofErr w:type="spellEnd"/>
-            <w:r>
-              <w:rPr>
-                <w:rFonts w:cs="Times New Roman"/>
-                <w:szCs w:val="28"/>
-              </w:rPr>
-              <w:t xml:space="preserve"> </w:t>
-            </w:r>
-            <w:proofErr w:type="spellStart"/>
-            <w:r>
-              <w:rPr>
-                <w:rFonts w:cs="Times New Roman"/>
-                <w:szCs w:val="28"/>
-              </w:rPr>
-              <w:t>người</w:t>
-            </w:r>
-            <w:proofErr w:type="spellEnd"/>
-            <w:r>
-              <w:rPr>
-                <w:rFonts w:cs="Times New Roman"/>
-                <w:szCs w:val="28"/>
-              </w:rPr>
-              <w:t xml:space="preserve"> </w:t>
-            </w:r>
-            <w:proofErr w:type="spellStart"/>
-            <w:r>
-              <w:rPr>
-                <w:rFonts w:cs="Times New Roman"/>
-                <w:szCs w:val="28"/>
-              </w:rPr>
-              <w:t>dùng</w:t>
-            </w:r>
-            <w:proofErr w:type="spellEnd"/>
-            <w:r>
-              <w:rPr>
-                <w:rFonts w:cs="Times New Roman"/>
-                <w:szCs w:val="28"/>
-              </w:rPr>
-              <w:t xml:space="preserve"> </w:t>
-            </w:r>
-            <w:proofErr w:type="spellStart"/>
-            <w:r>
-              <w:rPr>
-                <w:rFonts w:cs="Times New Roman"/>
-                <w:szCs w:val="28"/>
-              </w:rPr>
-              <w:t>có</w:t>
-            </w:r>
-            <w:proofErr w:type="spellEnd"/>
-            <w:r>
-              <w:rPr>
-                <w:rFonts w:cs="Times New Roman"/>
-                <w:szCs w:val="28"/>
-              </w:rPr>
-              <w:t xml:space="preserve"> thể </w:t>
-            </w:r>
-            <w:proofErr w:type="spellStart"/>
-            <w:r>
-              <w:rPr>
-                <w:rFonts w:cs="Times New Roman"/>
-                <w:szCs w:val="28"/>
-              </w:rPr>
-              <w:t>truy</w:t>
-            </w:r>
-            <w:proofErr w:type="spellEnd"/>
-            <w:r>
-              <w:rPr>
-                <w:rFonts w:cs="Times New Roman"/>
-                <w:szCs w:val="28"/>
-              </w:rPr>
-              <w:t xml:space="preserve"> </w:t>
-            </w:r>
-            <w:proofErr w:type="spellStart"/>
-            <w:r>
-              <w:rPr>
-                <w:rFonts w:cs="Times New Roman"/>
-                <w:szCs w:val="28"/>
-              </w:rPr>
-              <w:t>cập</w:t>
-            </w:r>
-            <w:proofErr w:type="spellEnd"/>
-            <w:r>
-              <w:rPr>
-                <w:rFonts w:cs="Times New Roman"/>
-                <w:szCs w:val="28"/>
-              </w:rPr>
-              <w:t xml:space="preserve"> đến </w:t>
-            </w:r>
-            <w:proofErr w:type="spellStart"/>
-            <w:r>
-              <w:rPr>
-                <w:rFonts w:cs="Times New Roman"/>
-                <w:szCs w:val="28"/>
-              </w:rPr>
-              <w:t>một</w:t>
-            </w:r>
-            <w:proofErr w:type="spellEnd"/>
-            <w:r>
-              <w:rPr>
-                <w:rFonts w:cs="Times New Roman"/>
-                <w:szCs w:val="28"/>
-              </w:rPr>
-              <w:t xml:space="preserve"> </w:t>
-            </w:r>
-            <w:proofErr w:type="spellStart"/>
-            <w:r>
-              <w:rPr>
-                <w:rFonts w:cs="Times New Roman"/>
-                <w:szCs w:val="28"/>
-              </w:rPr>
-              <w:t>trang</w:t>
-            </w:r>
-            <w:proofErr w:type="spellEnd"/>
-            <w:r>
-              <w:rPr>
-                <w:rFonts w:cs="Times New Roman"/>
-                <w:szCs w:val="28"/>
-              </w:rPr>
-              <w:t xml:space="preserve"> </w:t>
+            <w:r>
+              <w:rPr>
+                <w:rFonts w:cs="Times New Roman"/>
+                <w:szCs w:val="28"/>
+              </w:rPr>
+              <w:t xml:space="preserve"> này cho phép người dùng có thể truy cập đến một trang </w:t>
             </w:r>
             <w:r>
               <w:rPr>
@@ -6663,183 +5336,7 @@
                 <w:rFonts w:cs="Times New Roman"/>
                 <w:szCs w:val="28"/>
               </w:rPr>
-              <w:t xml:space="preserve"> </w:t>
-            </w:r>
-            <w:proofErr w:type="spellStart"/>
-            <w:r>
-              <w:rPr>
-                <w:rFonts w:cs="Times New Roman"/>
-                <w:szCs w:val="28"/>
-              </w:rPr>
-              <w:t>thông</w:t>
-            </w:r>
-            <w:proofErr w:type="spellEnd"/>
-            <w:r>
-              <w:rPr>
-                <w:rFonts w:cs="Times New Roman"/>
-                <w:szCs w:val="28"/>
-              </w:rPr>
-              <w:t xml:space="preserve"> qua sharable link </w:t>
-            </w:r>
-            <w:proofErr w:type="spellStart"/>
-            <w:r>
-              <w:rPr>
-                <w:rFonts w:cs="Times New Roman"/>
-                <w:szCs w:val="28"/>
-              </w:rPr>
-              <w:t>được</w:t>
-            </w:r>
-            <w:proofErr w:type="spellEnd"/>
-            <w:r>
-              <w:rPr>
-                <w:rFonts w:cs="Times New Roman"/>
-                <w:szCs w:val="28"/>
-              </w:rPr>
-              <w:t xml:space="preserve"> </w:t>
-            </w:r>
-            <w:proofErr w:type="spellStart"/>
-            <w:r>
-              <w:rPr>
-                <w:rFonts w:cs="Times New Roman"/>
-                <w:szCs w:val="28"/>
-              </w:rPr>
-              <w:t>tạo</w:t>
-            </w:r>
-            <w:proofErr w:type="spellEnd"/>
-            <w:r>
-              <w:rPr>
-                <w:rFonts w:cs="Times New Roman"/>
-                <w:szCs w:val="28"/>
-              </w:rPr>
-              <w:t xml:space="preserve"> ra </w:t>
-            </w:r>
-            <w:proofErr w:type="spellStart"/>
-            <w:r>
-              <w:rPr>
-                <w:rFonts w:cs="Times New Roman"/>
-                <w:szCs w:val="28"/>
-              </w:rPr>
-              <w:t>và</w:t>
-            </w:r>
-            <w:proofErr w:type="spellEnd"/>
-            <w:r>
-              <w:rPr>
-                <w:rFonts w:cs="Times New Roman"/>
-                <w:szCs w:val="28"/>
-              </w:rPr>
-              <w:t xml:space="preserve"> chia </w:t>
-            </w:r>
-            <w:proofErr w:type="spellStart"/>
-            <w:r>
-              <w:rPr>
-                <w:rFonts w:cs="Times New Roman"/>
-                <w:szCs w:val="28"/>
-              </w:rPr>
-              <w:t>sẻ</w:t>
-            </w:r>
-            <w:proofErr w:type="spellEnd"/>
-            <w:r>
-              <w:rPr>
-                <w:rFonts w:cs="Times New Roman"/>
-                <w:szCs w:val="28"/>
-              </w:rPr>
-              <w:t xml:space="preserve"> </w:t>
-            </w:r>
-            <w:proofErr w:type="spellStart"/>
-            <w:r>
-              <w:rPr>
-                <w:rFonts w:cs="Times New Roman"/>
-                <w:szCs w:val="28"/>
-              </w:rPr>
-              <w:t>bởi</w:t>
-            </w:r>
-            <w:proofErr w:type="spellEnd"/>
-            <w:r>
-              <w:rPr>
-                <w:rFonts w:cs="Times New Roman"/>
-                <w:szCs w:val="28"/>
-              </w:rPr>
-              <w:t xml:space="preserve"> </w:t>
-            </w:r>
-            <w:proofErr w:type="spellStart"/>
-            <w:r>
-              <w:rPr>
-                <w:rFonts w:cs="Times New Roman"/>
-                <w:szCs w:val="28"/>
-              </w:rPr>
-              <w:t>người</w:t>
-            </w:r>
-            <w:proofErr w:type="spellEnd"/>
-            <w:r>
-              <w:rPr>
-                <w:rFonts w:cs="Times New Roman"/>
-                <w:szCs w:val="28"/>
-              </w:rPr>
-              <w:t xml:space="preserve"> </w:t>
-            </w:r>
-            <w:proofErr w:type="spellStart"/>
-            <w:r>
-              <w:rPr>
-                <w:rFonts w:cs="Times New Roman"/>
-                <w:szCs w:val="28"/>
-              </w:rPr>
-              <w:t>dùng</w:t>
-            </w:r>
-            <w:proofErr w:type="spellEnd"/>
-            <w:r>
-              <w:rPr>
-                <w:rFonts w:cs="Times New Roman"/>
-                <w:szCs w:val="28"/>
-              </w:rPr>
-              <w:t xml:space="preserve"> </w:t>
-            </w:r>
-            <w:proofErr w:type="spellStart"/>
-            <w:r>
-              <w:rPr>
-                <w:rFonts w:cs="Times New Roman"/>
-                <w:szCs w:val="28"/>
-              </w:rPr>
-              <w:t>sở</w:t>
-            </w:r>
-            <w:proofErr w:type="spellEnd"/>
-            <w:r>
-              <w:rPr>
-                <w:rFonts w:cs="Times New Roman"/>
-                <w:szCs w:val="28"/>
-              </w:rPr>
-              <w:t xml:space="preserve"> </w:t>
-            </w:r>
-            <w:proofErr w:type="spellStart"/>
-            <w:r>
-              <w:rPr>
-                <w:rFonts w:cs="Times New Roman"/>
-                <w:szCs w:val="28"/>
-              </w:rPr>
-              <w:t>hữu</w:t>
-            </w:r>
-            <w:proofErr w:type="spellEnd"/>
-            <w:r>
-              <w:rPr>
-                <w:rFonts w:cs="Times New Roman"/>
-                <w:szCs w:val="28"/>
-              </w:rPr>
-              <w:t xml:space="preserve"> </w:t>
-            </w:r>
-            <w:proofErr w:type="spellStart"/>
-            <w:r>
-              <w:rPr>
-                <w:rFonts w:cs="Times New Roman"/>
-                <w:szCs w:val="28"/>
-              </w:rPr>
-              <w:t>trang</w:t>
-            </w:r>
-            <w:proofErr w:type="spellEnd"/>
-            <w:r>
-              <w:rPr>
-                <w:rFonts w:cs="Times New Roman"/>
-                <w:szCs w:val="28"/>
-              </w:rPr>
-              <w:t xml:space="preserve"> </w:t>
+              <w:t xml:space="preserve"> thông qua sharable link được tạo ra và chia sẻ bởi người dùng sở hữu trang </w:t>
             </w:r>
             <w:r>
               <w:rPr>
@@ -6853,39 +5350,7 @@
                 <w:rFonts w:cs="Times New Roman"/>
                 <w:szCs w:val="28"/>
               </w:rPr>
-              <w:t xml:space="preserve"> </w:t>
-            </w:r>
-            <w:proofErr w:type="spellStart"/>
-            <w:r>
-              <w:rPr>
-                <w:rFonts w:cs="Times New Roman"/>
-                <w:szCs w:val="28"/>
-              </w:rPr>
-              <w:t>đó</w:t>
-            </w:r>
-            <w:proofErr w:type="spellEnd"/>
-            <w:r>
-              <w:rPr>
-                <w:rFonts w:cs="Times New Roman"/>
-                <w:szCs w:val="28"/>
-              </w:rPr>
-              <w:t xml:space="preserve"> (</w:t>
-            </w:r>
-            <w:proofErr w:type="spellStart"/>
-            <w:r>
-              <w:rPr>
-                <w:rFonts w:cs="Times New Roman"/>
-                <w:szCs w:val="28"/>
-              </w:rPr>
-              <w:t>sharelink</w:t>
-            </w:r>
-            <w:proofErr w:type="spellEnd"/>
-            <w:r>
-              <w:rPr>
-                <w:rFonts w:cs="Times New Roman"/>
-                <w:szCs w:val="28"/>
-              </w:rPr>
-              <w:t>)</w:t>
+              <w:t xml:space="preserve"> đó (sharelink)</w:t>
             </w:r>
           </w:p>
         </w:tc>
@@ -6938,255 +5403,13 @@
                 <w:szCs w:val="28"/>
               </w:rPr>
             </w:pPr>
-            <w:proofErr w:type="spellStart"/>
-            <w:r>
-              <w:rPr>
-                <w:rFonts w:cs="Times New Roman"/>
-                <w:szCs w:val="28"/>
-              </w:rPr>
-              <w:t>Khách</w:t>
-            </w:r>
-            <w:proofErr w:type="spellEnd"/>
-            <w:r>
-              <w:rPr>
-                <w:rFonts w:cs="Times New Roman"/>
-                <w:szCs w:val="28"/>
-              </w:rPr>
-              <w:t xml:space="preserve">, </w:t>
-            </w:r>
-            <w:proofErr w:type="spellStart"/>
-            <w:r>
-              <w:rPr>
-                <w:rFonts w:cs="Times New Roman"/>
-                <w:szCs w:val="28"/>
-              </w:rPr>
-              <w:t>người</w:t>
-            </w:r>
-            <w:proofErr w:type="spellEnd"/>
-            <w:r>
-              <w:rPr>
-                <w:rFonts w:cs="Times New Roman"/>
-                <w:szCs w:val="28"/>
-              </w:rPr>
-              <w:t xml:space="preserve"> </w:t>
-            </w:r>
-            <w:proofErr w:type="spellStart"/>
-            <w:r>
-              <w:rPr>
-                <w:rFonts w:cs="Times New Roman"/>
-                <w:szCs w:val="28"/>
-              </w:rPr>
-              <w:t>dùng</w:t>
-            </w:r>
-            <w:proofErr w:type="spellEnd"/>
-            <w:r>
-              <w:rPr>
-                <w:rFonts w:cs="Times New Roman"/>
-                <w:szCs w:val="28"/>
-              </w:rPr>
-              <w:t xml:space="preserve">, </w:t>
-            </w:r>
-            <w:proofErr w:type="spellStart"/>
-            <w:r>
-              <w:rPr>
-                <w:rFonts w:cs="Times New Roman"/>
-                <w:szCs w:val="28"/>
-              </w:rPr>
-              <w:t>người</w:t>
-            </w:r>
-            <w:proofErr w:type="spellEnd"/>
-            <w:r>
-              <w:rPr>
-                <w:rFonts w:cs="Times New Roman"/>
-                <w:szCs w:val="28"/>
-              </w:rPr>
-              <w:t xml:space="preserve"> </w:t>
-            </w:r>
-            <w:proofErr w:type="spellStart"/>
-            <w:r>
-              <w:rPr>
-                <w:rFonts w:cs="Times New Roman"/>
-                <w:szCs w:val="28"/>
-              </w:rPr>
-              <w:t>dùng</w:t>
-            </w:r>
-            <w:proofErr w:type="spellEnd"/>
-            <w:r>
-              <w:rPr>
-                <w:rFonts w:cs="Times New Roman"/>
-                <w:szCs w:val="28"/>
-              </w:rPr>
-              <w:t xml:space="preserve"> </w:t>
-            </w:r>
-            <w:proofErr w:type="spellStart"/>
-            <w:r>
-              <w:rPr>
-                <w:rFonts w:cs="Times New Roman"/>
-                <w:szCs w:val="28"/>
-              </w:rPr>
-              <w:t>cơ</w:t>
-            </w:r>
-            <w:proofErr w:type="spellEnd"/>
-            <w:r>
-              <w:rPr>
-                <w:rFonts w:cs="Times New Roman"/>
-                <w:szCs w:val="28"/>
-              </w:rPr>
-              <w:t xml:space="preserve"> </w:t>
-            </w:r>
-            <w:proofErr w:type="spellStart"/>
-            <w:r>
-              <w:rPr>
-                <w:rFonts w:cs="Times New Roman"/>
-                <w:szCs w:val="28"/>
-              </w:rPr>
-              <w:t>bản</w:t>
-            </w:r>
-            <w:proofErr w:type="spellEnd"/>
-            <w:r>
-              <w:rPr>
-                <w:rFonts w:cs="Times New Roman"/>
-                <w:szCs w:val="28"/>
-              </w:rPr>
-              <w:t xml:space="preserve">, </w:t>
-            </w:r>
-            <w:proofErr w:type="spellStart"/>
-            <w:r>
-              <w:rPr>
-                <w:rFonts w:cs="Times New Roman"/>
-                <w:szCs w:val="28"/>
-              </w:rPr>
-              <w:t>người</w:t>
-            </w:r>
-            <w:proofErr w:type="spellEnd"/>
-            <w:r>
-              <w:rPr>
-                <w:rFonts w:cs="Times New Roman"/>
-                <w:szCs w:val="28"/>
-              </w:rPr>
-              <w:t xml:space="preserve"> </w:t>
-            </w:r>
-            <w:proofErr w:type="spellStart"/>
-            <w:r>
-              <w:rPr>
-                <w:rFonts w:cs="Times New Roman"/>
-                <w:szCs w:val="28"/>
-              </w:rPr>
-              <w:t>dùng</w:t>
-            </w:r>
-            <w:proofErr w:type="spellEnd"/>
-            <w:r>
-              <w:rPr>
-                <w:rFonts w:cs="Times New Roman"/>
-                <w:szCs w:val="28"/>
-              </w:rPr>
-              <w:t xml:space="preserve"> </w:t>
-            </w:r>
-            <w:proofErr w:type="spellStart"/>
-            <w:r>
-              <w:rPr>
-                <w:rFonts w:cs="Times New Roman"/>
-                <w:szCs w:val="28"/>
-              </w:rPr>
-              <w:t>đặc</w:t>
-            </w:r>
-            <w:proofErr w:type="spellEnd"/>
-            <w:r>
-              <w:rPr>
-                <w:rFonts w:cs="Times New Roman"/>
-                <w:szCs w:val="28"/>
-              </w:rPr>
-              <w:t xml:space="preserve"> </w:t>
-            </w:r>
-            <w:proofErr w:type="spellStart"/>
-            <w:r>
-              <w:rPr>
-                <w:rFonts w:cs="Times New Roman"/>
-                <w:szCs w:val="28"/>
-              </w:rPr>
-              <w:t>biệt</w:t>
-            </w:r>
-            <w:proofErr w:type="spellEnd"/>
-            <w:r>
-              <w:rPr>
-                <w:rFonts w:cs="Times New Roman"/>
-                <w:szCs w:val="28"/>
-              </w:rPr>
-              <w:t xml:space="preserve">, </w:t>
-            </w:r>
-            <w:proofErr w:type="spellStart"/>
-            <w:r>
-              <w:rPr>
-                <w:rFonts w:cs="Times New Roman"/>
-                <w:szCs w:val="28"/>
-              </w:rPr>
-              <w:t>quản</w:t>
-            </w:r>
-            <w:proofErr w:type="spellEnd"/>
-            <w:r>
-              <w:rPr>
-                <w:rFonts w:cs="Times New Roman"/>
-                <w:szCs w:val="28"/>
-              </w:rPr>
-              <w:t xml:space="preserve"> </w:t>
-            </w:r>
-            <w:proofErr w:type="spellStart"/>
-            <w:r>
-              <w:rPr>
-                <w:rFonts w:cs="Times New Roman"/>
-                <w:szCs w:val="28"/>
-              </w:rPr>
-              <w:t>trị</w:t>
-            </w:r>
-            <w:proofErr w:type="spellEnd"/>
-            <w:r>
-              <w:rPr>
-                <w:rFonts w:cs="Times New Roman"/>
-                <w:szCs w:val="28"/>
-              </w:rPr>
-              <w:t xml:space="preserve"> </w:t>
-            </w:r>
-            <w:proofErr w:type="spellStart"/>
-            <w:r>
-              <w:rPr>
-                <w:rFonts w:cs="Times New Roman"/>
-                <w:szCs w:val="28"/>
-              </w:rPr>
-              <w:t>viên</w:t>
-            </w:r>
-            <w:proofErr w:type="spellEnd"/>
-            <w:r>
-              <w:rPr>
-                <w:rFonts w:cs="Times New Roman"/>
-                <w:szCs w:val="28"/>
-              </w:rPr>
-              <w:t xml:space="preserve"> </w:t>
-            </w:r>
-            <w:proofErr w:type="spellStart"/>
-            <w:r>
-              <w:rPr>
-                <w:rFonts w:cs="Times New Roman"/>
-                <w:szCs w:val="28"/>
-              </w:rPr>
-              <w:t>hệ</w:t>
-            </w:r>
-            <w:proofErr w:type="spellEnd"/>
-            <w:r>
-              <w:rPr>
-                <w:rFonts w:cs="Times New Roman"/>
-                <w:szCs w:val="28"/>
-              </w:rPr>
-              <w:t xml:space="preserve"> </w:t>
-            </w:r>
-            <w:proofErr w:type="spellStart"/>
-            <w:r>
-              <w:rPr>
-                <w:rFonts w:cs="Times New Roman"/>
-                <w:szCs w:val="28"/>
-              </w:rPr>
-              <w:t>thống</w:t>
-            </w:r>
-            <w:proofErr w:type="spellEnd"/>
+            <w:r>
+              <w:rPr>
+                <w:rFonts w:cs="Times New Roman"/>
+                <w:szCs w:val="28"/>
+              </w:rPr>
+              <w:t>Khách, người dùng, người dùng cơ bản, người dùng đặc biệt, quản trị viên hệ thống</w:t>
+            </w:r>
           </w:p>
         </w:tc>
       </w:tr>
@@ -7243,47 +5466,7 @@
                 <w:rFonts w:cs="Times New Roman"/>
                 <w:szCs w:val="28"/>
               </w:rPr>
-              <w:t xml:space="preserve">Actor </w:t>
-            </w:r>
-            <w:proofErr w:type="spellStart"/>
-            <w:r>
-              <w:rPr>
-                <w:rFonts w:cs="Times New Roman"/>
-                <w:szCs w:val="28"/>
-              </w:rPr>
-              <w:t>cần</w:t>
-            </w:r>
-            <w:proofErr w:type="spellEnd"/>
-            <w:r>
-              <w:rPr>
-                <w:rFonts w:cs="Times New Roman"/>
-                <w:szCs w:val="28"/>
-              </w:rPr>
-              <w:t xml:space="preserve"> </w:t>
-            </w:r>
-            <w:proofErr w:type="spellStart"/>
-            <w:r>
-              <w:rPr>
-                <w:rFonts w:cs="Times New Roman"/>
-                <w:szCs w:val="28"/>
-              </w:rPr>
-              <w:t>có</w:t>
-            </w:r>
-            <w:proofErr w:type="spellEnd"/>
-            <w:r>
-              <w:rPr>
-                <w:rFonts w:cs="Times New Roman"/>
-                <w:szCs w:val="28"/>
-              </w:rPr>
-              <w:t xml:space="preserve"> </w:t>
-            </w:r>
-            <w:proofErr w:type="spellStart"/>
-            <w:r>
-              <w:rPr>
-                <w:rFonts w:cs="Times New Roman"/>
-                <w:szCs w:val="28"/>
-              </w:rPr>
-              <w:t>shar</w:t>
+              <w:t>Actor cần có shar</w:t>
             </w:r>
             <w:r>
               <w:rPr>
@@ -7297,63 +5480,7 @@
                 <w:rFonts w:cs="Times New Roman"/>
                 <w:szCs w:val="28"/>
               </w:rPr>
-              <w:t>link</w:t>
-            </w:r>
-            <w:proofErr w:type="spellEnd"/>
-            <w:r>
-              <w:rPr>
-                <w:rFonts w:cs="Times New Roman"/>
-                <w:szCs w:val="28"/>
-              </w:rPr>
-              <w:t xml:space="preserve"> </w:t>
-            </w:r>
-            <w:proofErr w:type="spellStart"/>
-            <w:r>
-              <w:rPr>
-                <w:rFonts w:cs="Times New Roman"/>
-                <w:szCs w:val="28"/>
-              </w:rPr>
-              <w:t>còn</w:t>
-            </w:r>
-            <w:proofErr w:type="spellEnd"/>
-            <w:r>
-              <w:rPr>
-                <w:rFonts w:cs="Times New Roman"/>
-                <w:szCs w:val="28"/>
-              </w:rPr>
-              <w:t xml:space="preserve"> </w:t>
-            </w:r>
-            <w:proofErr w:type="spellStart"/>
-            <w:r>
-              <w:rPr>
-                <w:rFonts w:cs="Times New Roman"/>
-                <w:szCs w:val="28"/>
-              </w:rPr>
-              <w:t>hiệu</w:t>
-            </w:r>
-            <w:proofErr w:type="spellEnd"/>
-            <w:r>
-              <w:rPr>
-                <w:rFonts w:cs="Times New Roman"/>
-                <w:szCs w:val="28"/>
-              </w:rPr>
-              <w:t xml:space="preserve"> </w:t>
-            </w:r>
-            <w:proofErr w:type="spellStart"/>
-            <w:r>
-              <w:rPr>
-                <w:rFonts w:cs="Times New Roman"/>
-                <w:szCs w:val="28"/>
-              </w:rPr>
-              <w:t>lực</w:t>
-            </w:r>
-            <w:proofErr w:type="spellEnd"/>
-            <w:r>
-              <w:rPr>
-                <w:rFonts w:cs="Times New Roman"/>
-                <w:szCs w:val="28"/>
-              </w:rPr>
-              <w:t xml:space="preserve">. </w:t>
+              <w:t xml:space="preserve">link còn hiệu lực. </w:t>
             </w:r>
           </w:p>
         </w:tc>
@@ -7411,263 +5538,7 @@
                 <w:rFonts w:cs="Times New Roman"/>
                 <w:szCs w:val="28"/>
               </w:rPr>
-              <w:t xml:space="preserve">Sau khi </w:t>
-            </w:r>
-            <w:proofErr w:type="spellStart"/>
-            <w:r>
-              <w:rPr>
-                <w:rFonts w:cs="Times New Roman"/>
-                <w:szCs w:val="28"/>
-              </w:rPr>
-              <w:t>truy</w:t>
-            </w:r>
-            <w:proofErr w:type="spellEnd"/>
-            <w:r>
-              <w:rPr>
-                <w:rFonts w:cs="Times New Roman"/>
-                <w:szCs w:val="28"/>
-              </w:rPr>
-              <w:t xml:space="preserve"> </w:t>
-            </w:r>
-            <w:proofErr w:type="spellStart"/>
-            <w:r>
-              <w:rPr>
-                <w:rFonts w:cs="Times New Roman"/>
-                <w:szCs w:val="28"/>
-              </w:rPr>
-              <w:t>cập</w:t>
-            </w:r>
-            <w:proofErr w:type="spellEnd"/>
-            <w:r>
-              <w:rPr>
-                <w:rFonts w:cs="Times New Roman"/>
-                <w:szCs w:val="28"/>
-              </w:rPr>
-              <w:t xml:space="preserve"> </w:t>
-            </w:r>
-            <w:proofErr w:type="spellStart"/>
-            <w:r>
-              <w:rPr>
-                <w:rFonts w:cs="Times New Roman"/>
-                <w:szCs w:val="28"/>
-              </w:rPr>
-              <w:t>được</w:t>
-            </w:r>
-            <w:proofErr w:type="spellEnd"/>
-            <w:r>
-              <w:rPr>
-                <w:rFonts w:cs="Times New Roman"/>
-                <w:szCs w:val="28"/>
-              </w:rPr>
-              <w:t xml:space="preserve"> </w:t>
-            </w:r>
-            <w:proofErr w:type="spellStart"/>
-            <w:r>
-              <w:rPr>
-                <w:rFonts w:cs="Times New Roman"/>
-                <w:szCs w:val="28"/>
-              </w:rPr>
-              <w:t>xác</w:t>
-            </w:r>
-            <w:proofErr w:type="spellEnd"/>
-            <w:r>
-              <w:rPr>
-                <w:rFonts w:cs="Times New Roman"/>
-                <w:szCs w:val="28"/>
-              </w:rPr>
-              <w:t xml:space="preserve"> </w:t>
-            </w:r>
-            <w:proofErr w:type="spellStart"/>
-            <w:r>
-              <w:rPr>
-                <w:rFonts w:cs="Times New Roman"/>
-                <w:szCs w:val="28"/>
-              </w:rPr>
-              <w:t>nhận</w:t>
-            </w:r>
-            <w:proofErr w:type="spellEnd"/>
-            <w:r>
-              <w:rPr>
-                <w:rFonts w:cs="Times New Roman"/>
-                <w:szCs w:val="28"/>
-              </w:rPr>
-              <w:t xml:space="preserve"> thành công </w:t>
-            </w:r>
-            <w:proofErr w:type="spellStart"/>
-            <w:r>
-              <w:rPr>
-                <w:rFonts w:cs="Times New Roman"/>
-                <w:szCs w:val="28"/>
-              </w:rPr>
-              <w:t>người</w:t>
-            </w:r>
-            <w:proofErr w:type="spellEnd"/>
-            <w:r>
-              <w:rPr>
-                <w:rFonts w:cs="Times New Roman"/>
-                <w:szCs w:val="28"/>
-              </w:rPr>
-              <w:t xml:space="preserve"> </w:t>
-            </w:r>
-            <w:proofErr w:type="spellStart"/>
-            <w:r>
-              <w:rPr>
-                <w:rFonts w:cs="Times New Roman"/>
-                <w:szCs w:val="28"/>
-              </w:rPr>
-              <w:t>dùng</w:t>
-            </w:r>
-            <w:proofErr w:type="spellEnd"/>
-            <w:r>
-              <w:rPr>
-                <w:rFonts w:cs="Times New Roman"/>
-                <w:szCs w:val="28"/>
-              </w:rPr>
-              <w:t xml:space="preserve"> </w:t>
-            </w:r>
-            <w:proofErr w:type="spellStart"/>
-            <w:r>
-              <w:rPr>
-                <w:rFonts w:cs="Times New Roman"/>
-                <w:szCs w:val="28"/>
-              </w:rPr>
-              <w:t>sẽ</w:t>
-            </w:r>
-            <w:proofErr w:type="spellEnd"/>
-            <w:r>
-              <w:rPr>
-                <w:rFonts w:cs="Times New Roman"/>
-                <w:szCs w:val="28"/>
-              </w:rPr>
-              <w:t xml:space="preserve"> </w:t>
-            </w:r>
-            <w:proofErr w:type="spellStart"/>
-            <w:r>
-              <w:rPr>
-                <w:rFonts w:cs="Times New Roman"/>
-                <w:szCs w:val="28"/>
-              </w:rPr>
-              <w:t>được</w:t>
-            </w:r>
-            <w:proofErr w:type="spellEnd"/>
-            <w:r>
-              <w:rPr>
-                <w:rFonts w:cs="Times New Roman"/>
-                <w:szCs w:val="28"/>
-              </w:rPr>
-              <w:t xml:space="preserve"> </w:t>
-            </w:r>
-            <w:proofErr w:type="spellStart"/>
-            <w:r>
-              <w:rPr>
-                <w:rFonts w:cs="Times New Roman"/>
-                <w:szCs w:val="28"/>
-              </w:rPr>
-              <w:t>xem</w:t>
-            </w:r>
-            <w:proofErr w:type="spellEnd"/>
-            <w:r>
-              <w:rPr>
-                <w:rFonts w:cs="Times New Roman"/>
-                <w:szCs w:val="28"/>
-              </w:rPr>
-              <w:t xml:space="preserve"> </w:t>
-            </w:r>
-            <w:proofErr w:type="spellStart"/>
-            <w:r>
-              <w:rPr>
-                <w:rFonts w:cs="Times New Roman"/>
-                <w:szCs w:val="28"/>
-              </w:rPr>
-              <w:t>toàn</w:t>
-            </w:r>
-            <w:proofErr w:type="spellEnd"/>
-            <w:r>
-              <w:rPr>
-                <w:rFonts w:cs="Times New Roman"/>
-                <w:szCs w:val="28"/>
-              </w:rPr>
-              <w:t xml:space="preserve"> </w:t>
-            </w:r>
-            <w:proofErr w:type="spellStart"/>
-            <w:r>
-              <w:rPr>
-                <w:rFonts w:cs="Times New Roman"/>
-                <w:szCs w:val="28"/>
-              </w:rPr>
-              <w:t>bộ</w:t>
-            </w:r>
-            <w:proofErr w:type="spellEnd"/>
-            <w:r>
-              <w:rPr>
-                <w:rFonts w:cs="Times New Roman"/>
-                <w:szCs w:val="28"/>
-              </w:rPr>
-              <w:t xml:space="preserve"> các </w:t>
-            </w:r>
-            <w:proofErr w:type="spellStart"/>
-            <w:r>
-              <w:rPr>
-                <w:rFonts w:cs="Times New Roman"/>
-                <w:szCs w:val="28"/>
-              </w:rPr>
-              <w:t>nội</w:t>
-            </w:r>
-            <w:proofErr w:type="spellEnd"/>
-            <w:r>
-              <w:rPr>
-                <w:rFonts w:cs="Times New Roman"/>
-                <w:szCs w:val="28"/>
-              </w:rPr>
-              <w:t xml:space="preserve"> dung </w:t>
-            </w:r>
-            <w:proofErr w:type="spellStart"/>
-            <w:r>
-              <w:rPr>
-                <w:rFonts w:cs="Times New Roman"/>
-                <w:szCs w:val="28"/>
-              </w:rPr>
-              <w:t>được</w:t>
-            </w:r>
-            <w:proofErr w:type="spellEnd"/>
-            <w:r>
-              <w:rPr>
-                <w:rFonts w:cs="Times New Roman"/>
-                <w:szCs w:val="28"/>
-              </w:rPr>
-              <w:t xml:space="preserve"> chủ </w:t>
-            </w:r>
-            <w:proofErr w:type="spellStart"/>
-            <w:r>
-              <w:rPr>
-                <w:rFonts w:cs="Times New Roman"/>
-                <w:szCs w:val="28"/>
-              </w:rPr>
-              <w:t>sở</w:t>
-            </w:r>
-            <w:proofErr w:type="spellEnd"/>
-            <w:r>
-              <w:rPr>
-                <w:rFonts w:cs="Times New Roman"/>
-                <w:szCs w:val="28"/>
-              </w:rPr>
-              <w:t xml:space="preserve"> </w:t>
-            </w:r>
-            <w:proofErr w:type="spellStart"/>
-            <w:r>
-              <w:rPr>
-                <w:rFonts w:cs="Times New Roman"/>
-                <w:szCs w:val="28"/>
-              </w:rPr>
-              <w:t>hữu</w:t>
-            </w:r>
-            <w:proofErr w:type="spellEnd"/>
-            <w:r>
-              <w:rPr>
-                <w:rFonts w:cs="Times New Roman"/>
-                <w:szCs w:val="28"/>
-              </w:rPr>
-              <w:t xml:space="preserve"> </w:t>
+              <w:t xml:space="preserve">Sau khi truy cập được xác nhận thành công người dùng sẽ được xem toàn bộ các nội dung được chủ sở hữu </w:t>
             </w:r>
             <w:r>
               <w:rPr>
@@ -7797,7 +5668,6 @@
                 <w:szCs w:val="28"/>
               </w:rPr>
             </w:pPr>
-            <w:proofErr w:type="spellStart"/>
             <w:r>
               <w:rPr>
                 <w:rFonts w:cs="Times New Roman"/>
@@ -7805,141 +5675,12 @@
               </w:rPr>
               <w:t>Usecase</w:t>
             </w:r>
-            <w:proofErr w:type="spellEnd"/>
-            <w:r>
-              <w:rPr>
-                <w:rFonts w:cs="Times New Roman"/>
-                <w:szCs w:val="28"/>
-              </w:rPr>
-              <w:t xml:space="preserve"> này </w:t>
-            </w:r>
-            <w:proofErr w:type="spellStart"/>
-            <w:r>
-              <w:rPr>
-                <w:rFonts w:cs="Times New Roman"/>
-                <w:szCs w:val="28"/>
-              </w:rPr>
-              <w:t>được</w:t>
-            </w:r>
-            <w:proofErr w:type="spellEnd"/>
-            <w:r>
-              <w:rPr>
-                <w:rFonts w:cs="Times New Roman"/>
-                <w:szCs w:val="28"/>
-              </w:rPr>
-              <w:t xml:space="preserve"> </w:t>
-            </w:r>
-            <w:proofErr w:type="spellStart"/>
-            <w:r>
-              <w:rPr>
-                <w:rFonts w:cs="Times New Roman"/>
-                <w:szCs w:val="28"/>
-              </w:rPr>
-              <w:t>kích</w:t>
-            </w:r>
-            <w:proofErr w:type="spellEnd"/>
-            <w:r>
-              <w:rPr>
-                <w:rFonts w:cs="Times New Roman"/>
-                <w:szCs w:val="28"/>
-              </w:rPr>
-              <w:t xml:space="preserve"> </w:t>
-            </w:r>
-            <w:proofErr w:type="spellStart"/>
-            <w:r>
-              <w:rPr>
-                <w:rFonts w:cs="Times New Roman"/>
-                <w:szCs w:val="28"/>
-              </w:rPr>
-              <w:t>hoạt</w:t>
-            </w:r>
-            <w:proofErr w:type="spellEnd"/>
-            <w:r>
-              <w:rPr>
-                <w:rFonts w:cs="Times New Roman"/>
-                <w:szCs w:val="28"/>
-              </w:rPr>
-              <w:t xml:space="preserve"> khi Actor </w:t>
-            </w:r>
-            <w:proofErr w:type="spellStart"/>
-            <w:r>
-              <w:rPr>
-                <w:rFonts w:cs="Times New Roman"/>
-                <w:szCs w:val="28"/>
-              </w:rPr>
-              <w:t>truy</w:t>
-            </w:r>
-            <w:proofErr w:type="spellEnd"/>
-            <w:r>
-              <w:rPr>
-                <w:rFonts w:cs="Times New Roman"/>
-                <w:szCs w:val="28"/>
-              </w:rPr>
-              <w:t xml:space="preserve"> </w:t>
-            </w:r>
-            <w:proofErr w:type="spellStart"/>
-            <w:r>
-              <w:rPr>
-                <w:rFonts w:cs="Times New Roman"/>
-                <w:szCs w:val="28"/>
-              </w:rPr>
-              <w:t>cập</w:t>
-            </w:r>
-            <w:proofErr w:type="spellEnd"/>
-            <w:r>
-              <w:rPr>
-                <w:rFonts w:cs="Times New Roman"/>
-                <w:szCs w:val="28"/>
-              </w:rPr>
-              <w:t xml:space="preserve"> </w:t>
-            </w:r>
-            <w:proofErr w:type="spellStart"/>
-            <w:r>
-              <w:rPr>
-                <w:rFonts w:cs="Times New Roman"/>
-                <w:szCs w:val="28"/>
-              </w:rPr>
-              <w:t>vào</w:t>
-            </w:r>
-            <w:proofErr w:type="spellEnd"/>
-            <w:r>
-              <w:rPr>
-                <w:rFonts w:cs="Times New Roman"/>
-                <w:szCs w:val="28"/>
-              </w:rPr>
-              <w:t xml:space="preserve"> </w:t>
-            </w:r>
-            <w:proofErr w:type="spellStart"/>
-            <w:r>
-              <w:rPr>
-                <w:rFonts w:cs="Times New Roman"/>
-                <w:szCs w:val="28"/>
-              </w:rPr>
-              <w:t>sharelink</w:t>
-            </w:r>
-            <w:proofErr w:type="spellEnd"/>
-            <w:r>
-              <w:rPr>
-                <w:rFonts w:cs="Times New Roman"/>
-                <w:szCs w:val="28"/>
-              </w:rPr>
-              <w:t xml:space="preserve"> </w:t>
-            </w:r>
-            <w:proofErr w:type="spellStart"/>
-            <w:r>
-              <w:rPr>
-                <w:rFonts w:cs="Times New Roman"/>
-                <w:szCs w:val="28"/>
-              </w:rPr>
-              <w:t>bằng</w:t>
-            </w:r>
-            <w:proofErr w:type="spellEnd"/>
-            <w:r>
-              <w:rPr>
-                <w:rFonts w:cs="Times New Roman"/>
-                <w:szCs w:val="28"/>
-              </w:rPr>
-              <w:t xml:space="preserve"> browser</w:t>
+            <w:r>
+              <w:rPr>
+                <w:rFonts w:cs="Times New Roman"/>
+                <w:szCs w:val="28"/>
+              </w:rPr>
+              <w:t xml:space="preserve"> này được kích hoạt khi Actor truy cập vào sharelink bằng browser</w:t>
             </w:r>
             <w:r>
               <w:rPr>
@@ -8081,39 +5822,7 @@
                 <w:rFonts w:cs="Times New Roman"/>
                 <w:szCs w:val="28"/>
               </w:rPr>
-              <w:t>(</w:t>
-            </w:r>
-            <w:proofErr w:type="spellStart"/>
-            <w:r>
-              <w:rPr>
-                <w:rFonts w:cs="Times New Roman"/>
-                <w:szCs w:val="28"/>
-              </w:rPr>
-              <w:t>Thất</w:t>
-            </w:r>
-            <w:proofErr w:type="spellEnd"/>
-            <w:r>
-              <w:rPr>
-                <w:rFonts w:cs="Times New Roman"/>
-                <w:szCs w:val="28"/>
-              </w:rPr>
-              <w:t xml:space="preserve"> </w:t>
-            </w:r>
-            <w:proofErr w:type="spellStart"/>
-            <w:r>
-              <w:rPr>
-                <w:rFonts w:cs="Times New Roman"/>
-                <w:szCs w:val="28"/>
-              </w:rPr>
-              <w:t>bại</w:t>
-            </w:r>
-            <w:proofErr w:type="spellEnd"/>
-            <w:r>
-              <w:rPr>
-                <w:rFonts w:cs="Times New Roman"/>
-                <w:szCs w:val="28"/>
-              </w:rPr>
-              <w:t>)</w:t>
+              <w:t>(Thất bại)</w:t>
             </w:r>
           </w:p>
         </w:tc>
@@ -8140,263 +5849,7 @@
                 <w:rFonts w:cs="Times New Roman"/>
                 <w:szCs w:val="28"/>
               </w:rPr>
-              <w:t xml:space="preserve">Ở </w:t>
-            </w:r>
-            <w:proofErr w:type="spellStart"/>
-            <w:r>
-              <w:rPr>
-                <w:rFonts w:cs="Times New Roman"/>
-                <w:szCs w:val="28"/>
-              </w:rPr>
-              <w:t>bước</w:t>
-            </w:r>
-            <w:proofErr w:type="spellEnd"/>
-            <w:r>
-              <w:rPr>
-                <w:rFonts w:cs="Times New Roman"/>
-                <w:szCs w:val="28"/>
-              </w:rPr>
-              <w:t xml:space="preserve"> (2) </w:t>
-            </w:r>
-            <w:proofErr w:type="spellStart"/>
-            <w:r>
-              <w:rPr>
-                <w:rFonts w:cs="Times New Roman"/>
-                <w:szCs w:val="28"/>
-              </w:rPr>
-              <w:t>của</w:t>
-            </w:r>
-            <w:proofErr w:type="spellEnd"/>
-            <w:r>
-              <w:rPr>
-                <w:rFonts w:cs="Times New Roman"/>
-                <w:szCs w:val="28"/>
-              </w:rPr>
-              <w:t xml:space="preserve"> Basic flow </w:t>
-            </w:r>
-            <w:proofErr w:type="spellStart"/>
-            <w:r>
-              <w:rPr>
-                <w:rFonts w:cs="Times New Roman"/>
-                <w:szCs w:val="28"/>
-              </w:rPr>
-              <w:t>nếu</w:t>
-            </w:r>
-            <w:proofErr w:type="spellEnd"/>
-            <w:r>
-              <w:rPr>
-                <w:rFonts w:cs="Times New Roman"/>
-                <w:szCs w:val="28"/>
-              </w:rPr>
-              <w:t xml:space="preserve"> </w:t>
-            </w:r>
-            <w:proofErr w:type="spellStart"/>
-            <w:r>
-              <w:rPr>
-                <w:rFonts w:cs="Times New Roman"/>
-                <w:szCs w:val="28"/>
-              </w:rPr>
-              <w:t>hệ</w:t>
-            </w:r>
-            <w:proofErr w:type="spellEnd"/>
-            <w:r>
-              <w:rPr>
-                <w:rFonts w:cs="Times New Roman"/>
-                <w:szCs w:val="28"/>
-              </w:rPr>
-              <w:t xml:space="preserve"> </w:t>
-            </w:r>
-            <w:proofErr w:type="spellStart"/>
-            <w:r>
-              <w:rPr>
-                <w:rFonts w:cs="Times New Roman"/>
-                <w:szCs w:val="28"/>
-              </w:rPr>
-              <w:t>thống</w:t>
-            </w:r>
-            <w:proofErr w:type="spellEnd"/>
-            <w:r>
-              <w:rPr>
-                <w:rFonts w:cs="Times New Roman"/>
-                <w:szCs w:val="28"/>
-              </w:rPr>
-              <w:t xml:space="preserve"> không </w:t>
-            </w:r>
-            <w:proofErr w:type="spellStart"/>
-            <w:r>
-              <w:rPr>
-                <w:rFonts w:cs="Times New Roman"/>
-                <w:szCs w:val="28"/>
-              </w:rPr>
-              <w:t>xác</w:t>
-            </w:r>
-            <w:proofErr w:type="spellEnd"/>
-            <w:r>
-              <w:rPr>
-                <w:rFonts w:cs="Times New Roman"/>
-                <w:szCs w:val="28"/>
-              </w:rPr>
-              <w:t xml:space="preserve"> </w:t>
-            </w:r>
-            <w:proofErr w:type="spellStart"/>
-            <w:r>
-              <w:rPr>
-                <w:rFonts w:cs="Times New Roman"/>
-                <w:szCs w:val="28"/>
-              </w:rPr>
-              <w:t>nhận</w:t>
-            </w:r>
-            <w:proofErr w:type="spellEnd"/>
-            <w:r>
-              <w:rPr>
-                <w:rFonts w:cs="Times New Roman"/>
-                <w:szCs w:val="28"/>
-              </w:rPr>
-              <w:t xml:space="preserve"> </w:t>
-            </w:r>
-            <w:proofErr w:type="spellStart"/>
-            <w:r>
-              <w:rPr>
-                <w:rFonts w:cs="Times New Roman"/>
-                <w:szCs w:val="28"/>
-              </w:rPr>
-              <w:t>được</w:t>
-            </w:r>
-            <w:proofErr w:type="spellEnd"/>
-            <w:r>
-              <w:rPr>
-                <w:rFonts w:cs="Times New Roman"/>
-                <w:szCs w:val="28"/>
-              </w:rPr>
-              <w:t xml:space="preserve"> </w:t>
-            </w:r>
-            <w:proofErr w:type="spellStart"/>
-            <w:r>
-              <w:rPr>
-                <w:rFonts w:cs="Times New Roman"/>
-                <w:szCs w:val="28"/>
-              </w:rPr>
-              <w:t>sharelink</w:t>
-            </w:r>
-            <w:proofErr w:type="spellEnd"/>
-            <w:r>
-              <w:rPr>
-                <w:rFonts w:cs="Times New Roman"/>
-                <w:szCs w:val="28"/>
-              </w:rPr>
-              <w:t xml:space="preserve"> </w:t>
-            </w:r>
-            <w:proofErr w:type="spellStart"/>
-            <w:r>
-              <w:rPr>
-                <w:rFonts w:cs="Times New Roman"/>
-                <w:szCs w:val="28"/>
-              </w:rPr>
-              <w:t>hợp</w:t>
-            </w:r>
-            <w:proofErr w:type="spellEnd"/>
-            <w:r>
-              <w:rPr>
-                <w:rFonts w:cs="Times New Roman"/>
-                <w:szCs w:val="28"/>
-              </w:rPr>
-              <w:t xml:space="preserve"> </w:t>
-            </w:r>
-            <w:proofErr w:type="spellStart"/>
-            <w:r>
-              <w:rPr>
-                <w:rFonts w:cs="Times New Roman"/>
-                <w:szCs w:val="28"/>
-              </w:rPr>
-              <w:t>lệ</w:t>
-            </w:r>
-            <w:proofErr w:type="spellEnd"/>
-            <w:r>
-              <w:rPr>
-                <w:rFonts w:cs="Times New Roman"/>
-                <w:szCs w:val="28"/>
-              </w:rPr>
-              <w:t xml:space="preserve"> </w:t>
-            </w:r>
-            <w:proofErr w:type="spellStart"/>
-            <w:r>
-              <w:rPr>
-                <w:rFonts w:cs="Times New Roman"/>
-                <w:szCs w:val="28"/>
-              </w:rPr>
-              <w:t>hoặc</w:t>
-            </w:r>
-            <w:proofErr w:type="spellEnd"/>
-            <w:r>
-              <w:rPr>
-                <w:rFonts w:cs="Times New Roman"/>
-                <w:szCs w:val="28"/>
-              </w:rPr>
-              <w:t xml:space="preserve"> </w:t>
-            </w:r>
-            <w:proofErr w:type="spellStart"/>
-            <w:r>
-              <w:rPr>
-                <w:rFonts w:cs="Times New Roman"/>
-                <w:szCs w:val="28"/>
-              </w:rPr>
-              <w:t>sharelink</w:t>
-            </w:r>
-            <w:proofErr w:type="spellEnd"/>
-            <w:r>
-              <w:rPr>
-                <w:rFonts w:cs="Times New Roman"/>
-                <w:szCs w:val="28"/>
-              </w:rPr>
-              <w:t xml:space="preserve"> </w:t>
-            </w:r>
-            <w:proofErr w:type="spellStart"/>
-            <w:r>
-              <w:rPr>
-                <w:rFonts w:cs="Times New Roman"/>
-                <w:szCs w:val="28"/>
-              </w:rPr>
-              <w:t>hết</w:t>
-            </w:r>
-            <w:proofErr w:type="spellEnd"/>
-            <w:r>
-              <w:rPr>
-                <w:rFonts w:cs="Times New Roman"/>
-                <w:szCs w:val="28"/>
-              </w:rPr>
-              <w:t xml:space="preserve"> </w:t>
-            </w:r>
-            <w:proofErr w:type="spellStart"/>
-            <w:r>
-              <w:rPr>
-                <w:rFonts w:cs="Times New Roman"/>
-                <w:szCs w:val="28"/>
-              </w:rPr>
-              <w:t>hiệu</w:t>
-            </w:r>
-            <w:proofErr w:type="spellEnd"/>
-            <w:r>
-              <w:rPr>
-                <w:rFonts w:cs="Times New Roman"/>
-                <w:szCs w:val="28"/>
-              </w:rPr>
-              <w:t xml:space="preserve"> </w:t>
-            </w:r>
-            <w:proofErr w:type="spellStart"/>
-            <w:r>
-              <w:rPr>
-                <w:rFonts w:cs="Times New Roman"/>
-                <w:szCs w:val="28"/>
-              </w:rPr>
-              <w:t>lực</w:t>
-            </w:r>
-            <w:proofErr w:type="spellEnd"/>
-            <w:r>
-              <w:rPr>
-                <w:rFonts w:cs="Times New Roman"/>
-                <w:szCs w:val="28"/>
-              </w:rPr>
-              <w:t xml:space="preserve">: </w:t>
+              <w:t xml:space="preserve">Ở bước (2) của Basic flow nếu hệ thống không xác nhận được sharelink hợp lệ hoặc sharelink hết hiệu lực: </w:t>
             </w:r>
           </w:p>
           <w:p>
@@ -8494,18 +5947,8 @@
                 <w:b/>
                 <w:szCs w:val="28"/>
               </w:rPr>
-              <w:t xml:space="preserve">Extension </w:t>
-            </w:r>
-            <w:proofErr w:type="gramStart"/>
-            <w:r>
-              <w:rPr>
-                <w:rFonts w:cs="Times New Roman"/>
-                <w:b/>
-                <w:szCs w:val="28"/>
-              </w:rPr>
-              <w:t>point</w:t>
-            </w:r>
-            <w:proofErr w:type="gramEnd"/>
+              <w:t>Extension point</w:t>
+            </w:r>
           </w:p>
         </w:tc>
         <w:tc>

</xml_diff>